<commit_message>
Update Brainstorm de ideias de design por esboços.docx
</commit_message>
<xml_diff>
--- a/Tema 2 - Criar empatia, definir e idealizar/Semana 5/Brainstorm de ideias de design por esboços.docx
+++ b/Tema 2 - Criar empatia, definir e idealizar/Semana 5/Brainstorm de ideias de design por esboços.docx
@@ -1725,6 +1725,3512 @@
         <w:t xml:space="preserve">Agora, está tudo pronto para criar suas próprias perguntas HMW sobre o aplicativo que você vai projetar. Perguntas HMW são ótimas para começar a pensar em possíveis soluções durante a etapa de idealização do processo de design. Boa sorte e use a criatividade!   </w:t>
       </w:r>
     </w:p>
+    <w:p>
+      <w:pPr>
+        <w:pStyle w:val="Ttulo1"/>
+        <w:shd w:val="clear" w:color="auto" w:fill="FFFFFF"/>
+        <w:spacing w:before="0"/>
+        <w:rPr>
+          <w:rFonts w:ascii="Arial" w:hAnsi="Arial" w:cs="Arial"/>
+          <w:color w:val="1F1F1F"/>
+        </w:rPr>
+      </w:pPr>
+      <w:r>
+        <w:rPr>
+          <w:rFonts w:ascii="Arial" w:hAnsi="Arial" w:cs="Arial"/>
+          <w:color w:val="1F1F1F"/>
+        </w:rPr>
+        <w:t xml:space="preserve">Práticas recomendadas do </w:t>
+      </w:r>
+      <w:proofErr w:type="spellStart"/>
+      <w:r>
+        <w:rPr>
+          <w:rFonts w:ascii="Arial" w:hAnsi="Arial" w:cs="Arial"/>
+          <w:color w:val="1F1F1F"/>
+        </w:rPr>
+        <w:t>Crazy</w:t>
+      </w:r>
+      <w:proofErr w:type="spellEnd"/>
+      <w:r>
+        <w:rPr>
+          <w:rFonts w:ascii="Arial" w:hAnsi="Arial" w:cs="Arial"/>
+          <w:color w:val="1F1F1F"/>
+        </w:rPr>
+        <w:t xml:space="preserve"> </w:t>
+      </w:r>
+      <w:proofErr w:type="spellStart"/>
+      <w:r>
+        <w:rPr>
+          <w:rFonts w:ascii="Arial" w:hAnsi="Arial" w:cs="Arial"/>
+          <w:color w:val="1F1F1F"/>
+        </w:rPr>
+        <w:t>Eights</w:t>
+      </w:r>
+      <w:proofErr w:type="spellEnd"/>
+    </w:p>
+    <w:p>
+      <w:pPr>
+        <w:pStyle w:val="NormalWeb"/>
+        <w:shd w:val="clear" w:color="auto" w:fill="FFFFFF"/>
+        <w:spacing w:before="0" w:beforeAutospacing="0"/>
+        <w:rPr>
+          <w:rFonts w:ascii="Arial" w:hAnsi="Arial" w:cs="Arial"/>
+          <w:color w:val="1F1F1F"/>
+          <w:sz w:val="21"/>
+          <w:szCs w:val="21"/>
+        </w:rPr>
+      </w:pPr>
+      <w:r>
+        <w:rPr>
+          <w:rFonts w:ascii="Arial" w:hAnsi="Arial" w:cs="Arial"/>
+          <w:color w:val="1F1F1F"/>
+          <w:sz w:val="21"/>
+          <w:szCs w:val="21"/>
+        </w:rPr>
+        <w:t xml:space="preserve">Que tal colocar suas ideias no papel? Seus esboços são o ponto de partida para criar um novo produto. Neste texto, você aprenderá mais sobre o </w:t>
+      </w:r>
+      <w:proofErr w:type="spellStart"/>
+      <w:r>
+        <w:rPr>
+          <w:rStyle w:val="Forte"/>
+          <w:rFonts w:ascii="unset" w:hAnsi="unset" w:cs="Arial"/>
+          <w:color w:val="1F1F1F"/>
+          <w:sz w:val="21"/>
+          <w:szCs w:val="21"/>
+        </w:rPr>
+        <w:t>Crazy</w:t>
+      </w:r>
+      <w:proofErr w:type="spellEnd"/>
+      <w:r>
+        <w:rPr>
+          <w:rStyle w:val="Forte"/>
+          <w:rFonts w:ascii="unset" w:hAnsi="unset" w:cs="Arial"/>
+          <w:color w:val="1F1F1F"/>
+          <w:sz w:val="21"/>
+          <w:szCs w:val="21"/>
+        </w:rPr>
+        <w:t xml:space="preserve"> </w:t>
+      </w:r>
+      <w:proofErr w:type="spellStart"/>
+      <w:r>
+        <w:rPr>
+          <w:rStyle w:val="Forte"/>
+          <w:rFonts w:ascii="unset" w:hAnsi="unset" w:cs="Arial"/>
+          <w:color w:val="1F1F1F"/>
+          <w:sz w:val="21"/>
+          <w:szCs w:val="21"/>
+        </w:rPr>
+        <w:t>Eights</w:t>
+      </w:r>
+      <w:proofErr w:type="spellEnd"/>
+      <w:r>
+        <w:rPr>
+          <w:rFonts w:ascii="Arial" w:hAnsi="Arial" w:cs="Arial"/>
+          <w:color w:val="1F1F1F"/>
+          <w:sz w:val="21"/>
+          <w:szCs w:val="21"/>
+        </w:rPr>
+        <w:t>, um exercício famoso de idealização de designs que ajuda a pensar em várias ideias em tempo recorde.</w:t>
+      </w:r>
+    </w:p>
+    <w:p>
+      <w:pPr>
+        <w:pStyle w:val="NormalWeb"/>
+        <w:shd w:val="clear" w:color="auto" w:fill="FFFFFF"/>
+        <w:spacing w:before="0" w:beforeAutospacing="0"/>
+        <w:rPr>
+          <w:rFonts w:ascii="Arial" w:hAnsi="Arial" w:cs="Arial"/>
+          <w:color w:val="1F1F1F"/>
+          <w:sz w:val="21"/>
+          <w:szCs w:val="21"/>
+        </w:rPr>
+      </w:pPr>
+      <w:r>
+        <w:rPr>
+          <w:rFonts w:ascii="Arial" w:hAnsi="Arial" w:cs="Arial"/>
+          <w:color w:val="1F1F1F"/>
+          <w:sz w:val="21"/>
+          <w:szCs w:val="21"/>
+        </w:rPr>
+        <w:t xml:space="preserve">O exercício </w:t>
+      </w:r>
+      <w:proofErr w:type="spellStart"/>
+      <w:r>
+        <w:rPr>
+          <w:rFonts w:ascii="Arial" w:hAnsi="Arial" w:cs="Arial"/>
+          <w:color w:val="1F1F1F"/>
+          <w:sz w:val="21"/>
+          <w:szCs w:val="21"/>
+        </w:rPr>
+        <w:t>Crazy</w:t>
+      </w:r>
+      <w:proofErr w:type="spellEnd"/>
+      <w:r>
+        <w:rPr>
+          <w:rFonts w:ascii="Arial" w:hAnsi="Arial" w:cs="Arial"/>
+          <w:color w:val="1F1F1F"/>
+          <w:sz w:val="21"/>
+          <w:szCs w:val="21"/>
+        </w:rPr>
+        <w:t xml:space="preserve"> </w:t>
+      </w:r>
+      <w:proofErr w:type="spellStart"/>
+      <w:r>
+        <w:rPr>
+          <w:rFonts w:ascii="Arial" w:hAnsi="Arial" w:cs="Arial"/>
+          <w:color w:val="1F1F1F"/>
+          <w:sz w:val="21"/>
+          <w:szCs w:val="21"/>
+        </w:rPr>
+        <w:t>Eights</w:t>
+      </w:r>
+      <w:proofErr w:type="spellEnd"/>
+      <w:r>
+        <w:rPr>
+          <w:rFonts w:ascii="Arial" w:hAnsi="Arial" w:cs="Arial"/>
+          <w:color w:val="1F1F1F"/>
+          <w:sz w:val="21"/>
+          <w:szCs w:val="21"/>
+        </w:rPr>
+        <w:t xml:space="preserve"> é uma ótima maneira de fazer as ideias fluírem para qualquer problema de design que você precisa resolver. No </w:t>
+      </w:r>
+      <w:proofErr w:type="spellStart"/>
+      <w:r>
+        <w:rPr>
+          <w:rFonts w:ascii="Arial" w:hAnsi="Arial" w:cs="Arial"/>
+          <w:color w:val="1F1F1F"/>
+          <w:sz w:val="21"/>
+          <w:szCs w:val="21"/>
+        </w:rPr>
+        <w:t>Crazy</w:t>
+      </w:r>
+      <w:proofErr w:type="spellEnd"/>
+      <w:r>
+        <w:rPr>
+          <w:rFonts w:ascii="Arial" w:hAnsi="Arial" w:cs="Arial"/>
+          <w:color w:val="1F1F1F"/>
+          <w:sz w:val="21"/>
+          <w:szCs w:val="21"/>
+        </w:rPr>
+        <w:t xml:space="preserve"> </w:t>
+      </w:r>
+      <w:proofErr w:type="spellStart"/>
+      <w:r>
+        <w:rPr>
+          <w:rFonts w:ascii="Arial" w:hAnsi="Arial" w:cs="Arial"/>
+          <w:color w:val="1F1F1F"/>
+          <w:sz w:val="21"/>
+          <w:szCs w:val="21"/>
+        </w:rPr>
+        <w:t>Eights</w:t>
+      </w:r>
+      <w:proofErr w:type="spellEnd"/>
+      <w:r>
+        <w:rPr>
+          <w:rFonts w:ascii="Arial" w:hAnsi="Arial" w:cs="Arial"/>
+          <w:color w:val="1F1F1F"/>
+          <w:sz w:val="21"/>
+          <w:szCs w:val="21"/>
+        </w:rPr>
+        <w:t>, você desenha oito designs diferentes, cada um com uma nova ideia para resolver o problema do usuário. A melhor parte? Leva só oito minutos! Aqui está um lembrete de como ele funciona:</w:t>
+      </w:r>
+    </w:p>
+    <w:p>
+      <w:pPr>
+        <w:pStyle w:val="NormalWeb"/>
+        <w:numPr>
+          <w:ilvl w:val="0"/>
+          <w:numId w:val="18"/>
+        </w:numPr>
+        <w:shd w:val="clear" w:color="auto" w:fill="FFFFFF"/>
+        <w:spacing w:before="0" w:beforeAutospacing="0" w:after="0" w:afterAutospacing="0"/>
+        <w:rPr>
+          <w:rFonts w:ascii="Arial" w:hAnsi="Arial" w:cs="Arial"/>
+          <w:color w:val="1F1F1F"/>
+          <w:sz w:val="21"/>
+          <w:szCs w:val="21"/>
+        </w:rPr>
+      </w:pPr>
+      <w:r>
+        <w:rPr>
+          <w:rStyle w:val="Forte"/>
+          <w:rFonts w:ascii="unset" w:hAnsi="unset" w:cs="Arial"/>
+          <w:color w:val="1F1F1F"/>
+          <w:sz w:val="21"/>
+          <w:szCs w:val="21"/>
+        </w:rPr>
+        <w:t>Comece com uma folha de papel grande.</w:t>
+      </w:r>
+      <w:r>
+        <w:rPr>
+          <w:rFonts w:ascii="Arial" w:hAnsi="Arial" w:cs="Arial"/>
+          <w:color w:val="1F1F1F"/>
+          <w:sz w:val="21"/>
+          <w:szCs w:val="21"/>
+        </w:rPr>
+        <w:t xml:space="preserve"> Dobre o papel ao meio, dobre ao meio novamente e ao meio mais uma vez. Quando desdobrar o papel, você terá oito quadrados para desenhar.</w:t>
+      </w:r>
+    </w:p>
+    <w:p>
+      <w:pPr>
+        <w:pStyle w:val="NormalWeb"/>
+        <w:numPr>
+          <w:ilvl w:val="0"/>
+          <w:numId w:val="18"/>
+        </w:numPr>
+        <w:shd w:val="clear" w:color="auto" w:fill="FFFFFF"/>
+        <w:spacing w:before="0" w:beforeAutospacing="0" w:after="0" w:afterAutospacing="0"/>
+        <w:rPr>
+          <w:rFonts w:ascii="Arial" w:hAnsi="Arial" w:cs="Arial"/>
+          <w:color w:val="1F1F1F"/>
+          <w:sz w:val="21"/>
+          <w:szCs w:val="21"/>
+        </w:rPr>
+      </w:pPr>
+      <w:r>
+        <w:rPr>
+          <w:rStyle w:val="Forte"/>
+          <w:rFonts w:ascii="unset" w:hAnsi="unset" w:cs="Arial"/>
+          <w:color w:val="1F1F1F"/>
+          <w:sz w:val="21"/>
+          <w:szCs w:val="21"/>
+        </w:rPr>
+        <w:t>Pegue algo para desenhar.</w:t>
+      </w:r>
+      <w:r>
+        <w:rPr>
+          <w:rFonts w:ascii="Arial" w:hAnsi="Arial" w:cs="Arial"/>
+          <w:color w:val="1F1F1F"/>
+          <w:sz w:val="21"/>
+          <w:szCs w:val="21"/>
+        </w:rPr>
+        <w:t xml:space="preserve"> Muitos designers preferem desenhar usando canetinhas, mas um lápis ou caneta também funcionará. Use qualquer material disponível que você já utiliza. </w:t>
+      </w:r>
+    </w:p>
+    <w:p>
+      <w:pPr>
+        <w:pStyle w:val="NormalWeb"/>
+        <w:numPr>
+          <w:ilvl w:val="0"/>
+          <w:numId w:val="18"/>
+        </w:numPr>
+        <w:shd w:val="clear" w:color="auto" w:fill="FFFFFF"/>
+        <w:spacing w:before="0" w:beforeAutospacing="0" w:after="0" w:afterAutospacing="0"/>
+        <w:rPr>
+          <w:rFonts w:ascii="Arial" w:hAnsi="Arial" w:cs="Arial"/>
+          <w:color w:val="1F1F1F"/>
+          <w:sz w:val="21"/>
+          <w:szCs w:val="21"/>
+        </w:rPr>
+      </w:pPr>
+      <w:r>
+        <w:rPr>
+          <w:rStyle w:val="Forte"/>
+          <w:rFonts w:ascii="unset" w:hAnsi="unset" w:cs="Arial"/>
+          <w:color w:val="1F1F1F"/>
+          <w:sz w:val="21"/>
+          <w:szCs w:val="21"/>
+        </w:rPr>
+        <w:t>Marque oito minutos no cronômetro.</w:t>
+      </w:r>
+      <w:r>
+        <w:rPr>
+          <w:rFonts w:ascii="Arial" w:hAnsi="Arial" w:cs="Arial"/>
+          <w:color w:val="1F1F1F"/>
+          <w:sz w:val="21"/>
+          <w:szCs w:val="21"/>
+        </w:rPr>
+        <w:t xml:space="preserve"> Você terá um minuto para esboçar cada ideia de design.</w:t>
+      </w:r>
+    </w:p>
+    <w:p>
+      <w:pPr>
+        <w:pStyle w:val="NormalWeb"/>
+        <w:numPr>
+          <w:ilvl w:val="0"/>
+          <w:numId w:val="18"/>
+        </w:numPr>
+        <w:shd w:val="clear" w:color="auto" w:fill="FFFFFF"/>
+        <w:spacing w:before="0" w:beforeAutospacing="0" w:after="0" w:afterAutospacing="0"/>
+        <w:rPr>
+          <w:rFonts w:ascii="Arial" w:hAnsi="Arial" w:cs="Arial"/>
+          <w:color w:val="1F1F1F"/>
+          <w:sz w:val="21"/>
+          <w:szCs w:val="21"/>
+        </w:rPr>
+      </w:pPr>
+      <w:r>
+        <w:rPr>
+          <w:rStyle w:val="Forte"/>
+          <w:rFonts w:ascii="unset" w:hAnsi="unset" w:cs="Arial"/>
+          <w:color w:val="1F1F1F"/>
+          <w:sz w:val="21"/>
+          <w:szCs w:val="21"/>
+        </w:rPr>
+        <w:t>Deixe as ideias fluírem.</w:t>
+      </w:r>
+      <w:r>
+        <w:rPr>
+          <w:rFonts w:ascii="Arial" w:hAnsi="Arial" w:cs="Arial"/>
+          <w:color w:val="1F1F1F"/>
+          <w:sz w:val="21"/>
+          <w:szCs w:val="21"/>
+        </w:rPr>
+        <w:t xml:space="preserve"> Desenhe toda e qualquer solução que vier à sua mente. Se você tiver mais de oito ideias, repita o exercício.</w:t>
+      </w:r>
+    </w:p>
+    <w:p>
+      <w:pPr>
+        <w:shd w:val="clear" w:color="auto" w:fill="FFFFFF"/>
+        <w:rPr>
+          <w:rFonts w:ascii="Arial" w:hAnsi="Arial" w:cs="Arial"/>
+          <w:color w:val="1F1F1F"/>
+          <w:sz w:val="21"/>
+          <w:szCs w:val="21"/>
+        </w:rPr>
+      </w:pPr>
+      <w:r>
+        <w:rPr>
+          <w:rFonts w:ascii="Arial" w:hAnsi="Arial" w:cs="Arial"/>
+          <w:noProof/>
+          <w:color w:val="1F1F1F"/>
+          <w:sz w:val="21"/>
+          <w:szCs w:val="21"/>
+        </w:rPr>
+        <w:drawing>
+          <wp:inline distT="0" distB="0" distL="0" distR="0" wp14:anchorId="510719C9" wp14:editId="3F0A7BA6">
+            <wp:extent cx="5400040" cy="2433320"/>
+            <wp:effectExtent l="0" t="0" r="0" b="0"/>
+            <wp:docPr id="1716798075" name="Imagem 21" descr="Several simple sketches, showing a dog walker, a dog with a leash in its mouth, a dog image in an app on a phone screen, etc."/>
+            <wp:cNvGraphicFramePr>
+              <a:graphicFrameLocks xmlns:a="http://schemas.openxmlformats.org/drawingml/2006/main" noChangeAspect="1"/>
+            </wp:cNvGraphicFramePr>
+            <a:graphic xmlns:a="http://schemas.openxmlformats.org/drawingml/2006/main">
+              <a:graphicData uri="http://schemas.openxmlformats.org/drawingml/2006/picture">
+                <pic:pic xmlns:pic="http://schemas.openxmlformats.org/drawingml/2006/picture">
+                  <pic:nvPicPr>
+                    <pic:cNvPr id="0" name="Picture 39" descr="Several simple sketches, showing a dog walker, a dog with a leash in its mouth, a dog image in an app on a phone screen, etc."/>
+                    <pic:cNvPicPr>
+                      <a:picLocks noChangeAspect="1" noChangeArrowheads="1"/>
+                    </pic:cNvPicPr>
+                  </pic:nvPicPr>
+                  <pic:blipFill>
+                    <a:blip r:embed="rId15" cstate="print">
+                      <a:extLst>
+                        <a:ext uri="{28A0092B-C50C-407E-A947-70E740481C1C}">
+                          <a14:useLocalDpi xmlns:a14="http://schemas.microsoft.com/office/drawing/2010/main" val="0"/>
+                        </a:ext>
+                      </a:extLst>
+                    </a:blip>
+                    <a:srcRect/>
+                    <a:stretch>
+                      <a:fillRect/>
+                    </a:stretch>
+                  </pic:blipFill>
+                  <pic:spPr bwMode="auto">
+                    <a:xfrm>
+                      <a:off x="0" y="0"/>
+                      <a:ext cx="5400040" cy="2433320"/>
+                    </a:xfrm>
+                    <a:prstGeom prst="rect">
+                      <a:avLst/>
+                    </a:prstGeom>
+                    <a:noFill/>
+                    <a:ln>
+                      <a:noFill/>
+                    </a:ln>
+                  </pic:spPr>
+                </pic:pic>
+              </a:graphicData>
+            </a:graphic>
+          </wp:inline>
+        </w:drawing>
+      </w:r>
+    </w:p>
+    <w:p>
+      <w:pPr>
+        <w:pStyle w:val="NormalWeb"/>
+        <w:shd w:val="clear" w:color="auto" w:fill="FFFFFF"/>
+        <w:spacing w:before="0" w:beforeAutospacing="0"/>
+        <w:rPr>
+          <w:rFonts w:ascii="Arial" w:hAnsi="Arial" w:cs="Arial"/>
+          <w:color w:val="1F1F1F"/>
+          <w:sz w:val="21"/>
+          <w:szCs w:val="21"/>
+        </w:rPr>
+      </w:pPr>
+      <w:r>
+        <w:rPr>
+          <w:rFonts w:ascii="Arial" w:hAnsi="Arial" w:cs="Arial"/>
+          <w:color w:val="1F1F1F"/>
+          <w:sz w:val="21"/>
+          <w:szCs w:val="21"/>
+        </w:rPr>
+        <w:t xml:space="preserve">Assim, você terá oito soluções de design em potencial! </w:t>
+      </w:r>
+      <w:proofErr w:type="spellStart"/>
+      <w:r>
+        <w:rPr>
+          <w:rFonts w:ascii="Arial" w:hAnsi="Arial" w:cs="Arial"/>
+          <w:color w:val="1F1F1F"/>
+          <w:sz w:val="21"/>
+          <w:szCs w:val="21"/>
+        </w:rPr>
+        <w:t>Lembre</w:t>
+      </w:r>
+      <w:proofErr w:type="spellEnd"/>
+      <w:r>
+        <w:rPr>
+          <w:rFonts w:ascii="Arial" w:hAnsi="Arial" w:cs="Arial"/>
+          <w:color w:val="1F1F1F"/>
+          <w:sz w:val="21"/>
+          <w:szCs w:val="21"/>
+        </w:rPr>
+        <w:t xml:space="preserve"> que este exercício geralmente é feito em grupo. Cada pessoa desenha oito esboços por conta própria e, depois, o grupo se reúne para definir as ideias favoritas. Cada pessoa compartilha as duas ou três melhores ideias com o grupo, ou cada pessoa vê todos os esboços e vota nos </w:t>
+      </w:r>
+      <w:r>
+        <w:rPr>
+          <w:rFonts w:ascii="Arial" w:hAnsi="Arial" w:cs="Arial"/>
+          <w:color w:val="1F1F1F"/>
+          <w:sz w:val="21"/>
+          <w:szCs w:val="21"/>
+        </w:rPr>
+        <w:lastRenderedPageBreak/>
+        <w:t>favoritos. Geralmente, as melhores ideias escolhidas são transformadas em esboços mais detalhados</w:t>
+      </w:r>
+      <w:r>
+        <w:rPr>
+          <w:rStyle w:val="Forte"/>
+          <w:rFonts w:ascii="unset" w:hAnsi="unset" w:cs="Arial"/>
+          <w:color w:val="1F1F1F"/>
+          <w:sz w:val="21"/>
+          <w:szCs w:val="21"/>
+        </w:rPr>
+        <w:t>.</w:t>
+      </w:r>
+    </w:p>
+    <w:p>
+      <w:pPr>
+        <w:pStyle w:val="Ttulo2"/>
+        <w:shd w:val="clear" w:color="auto" w:fill="FFFFFF"/>
+        <w:spacing w:before="0" w:beforeAutospacing="0"/>
+        <w:rPr>
+          <w:rFonts w:ascii="Arial" w:hAnsi="Arial" w:cs="Arial"/>
+          <w:color w:val="1F1F1F"/>
+        </w:rPr>
+      </w:pPr>
+      <w:r>
+        <w:rPr>
+          <w:rStyle w:val="Forte"/>
+          <w:rFonts w:ascii="unset" w:hAnsi="unset" w:cs="Arial"/>
+          <w:b/>
+          <w:bCs/>
+          <w:color w:val="1F1F1F"/>
+        </w:rPr>
+        <w:t>Práticas recomendadas</w:t>
+      </w:r>
+    </w:p>
+    <w:p>
+      <w:pPr>
+        <w:pStyle w:val="NormalWeb"/>
+        <w:shd w:val="clear" w:color="auto" w:fill="FFFFFF"/>
+        <w:spacing w:before="0" w:beforeAutospacing="0"/>
+        <w:rPr>
+          <w:rFonts w:ascii="Arial" w:hAnsi="Arial" w:cs="Arial"/>
+          <w:color w:val="1F1F1F"/>
+          <w:sz w:val="21"/>
+          <w:szCs w:val="21"/>
+        </w:rPr>
+      </w:pPr>
+      <w:r>
+        <w:rPr>
+          <w:rFonts w:ascii="Arial" w:hAnsi="Arial" w:cs="Arial"/>
+          <w:color w:val="1F1F1F"/>
+          <w:sz w:val="21"/>
+          <w:szCs w:val="21"/>
+        </w:rPr>
+        <w:t>Agora que você sabe como fazer um exercício “</w:t>
+      </w:r>
+      <w:proofErr w:type="spellStart"/>
+      <w:r>
+        <w:rPr>
+          <w:rFonts w:ascii="Arial" w:hAnsi="Arial" w:cs="Arial"/>
+          <w:color w:val="1F1F1F"/>
+          <w:sz w:val="21"/>
+          <w:szCs w:val="21"/>
+        </w:rPr>
+        <w:t>Crazy</w:t>
+      </w:r>
+      <w:proofErr w:type="spellEnd"/>
+      <w:r>
+        <w:rPr>
+          <w:rFonts w:ascii="Arial" w:hAnsi="Arial" w:cs="Arial"/>
+          <w:color w:val="1F1F1F"/>
+          <w:sz w:val="21"/>
+          <w:szCs w:val="21"/>
+        </w:rPr>
+        <w:t xml:space="preserve"> </w:t>
+      </w:r>
+      <w:proofErr w:type="spellStart"/>
+      <w:r>
+        <w:rPr>
+          <w:rFonts w:ascii="Arial" w:hAnsi="Arial" w:cs="Arial"/>
+          <w:color w:val="1F1F1F"/>
+          <w:sz w:val="21"/>
+          <w:szCs w:val="21"/>
+        </w:rPr>
+        <w:t>Eights</w:t>
+      </w:r>
+      <w:proofErr w:type="spellEnd"/>
+      <w:r>
+        <w:rPr>
+          <w:rFonts w:ascii="Arial" w:hAnsi="Arial" w:cs="Arial"/>
+          <w:color w:val="1F1F1F"/>
+          <w:sz w:val="21"/>
+          <w:szCs w:val="21"/>
+        </w:rPr>
+        <w:t>”, veja algumas dicas para fazer sua criatividade fluir livremente enquanto você esboça.</w:t>
+      </w:r>
+    </w:p>
+    <w:p>
+      <w:pPr>
+        <w:pStyle w:val="NormalWeb"/>
+        <w:numPr>
+          <w:ilvl w:val="0"/>
+          <w:numId w:val="19"/>
+        </w:numPr>
+        <w:shd w:val="clear" w:color="auto" w:fill="FFFFFF"/>
+        <w:spacing w:before="0" w:beforeAutospacing="0" w:after="0" w:afterAutospacing="0"/>
+        <w:rPr>
+          <w:rFonts w:ascii="Arial" w:hAnsi="Arial" w:cs="Arial"/>
+          <w:color w:val="1F1F1F"/>
+          <w:sz w:val="21"/>
+          <w:szCs w:val="21"/>
+        </w:rPr>
+      </w:pPr>
+      <w:r>
+        <w:rPr>
+          <w:rStyle w:val="Forte"/>
+          <w:rFonts w:ascii="unset" w:hAnsi="unset" w:cs="Arial"/>
+          <w:color w:val="1F1F1F"/>
+          <w:sz w:val="21"/>
+          <w:szCs w:val="21"/>
+        </w:rPr>
+        <w:t>Faça um exercício de aquecimento criativo.</w:t>
+      </w:r>
+      <w:r>
+        <w:rPr>
+          <w:rFonts w:ascii="Arial" w:hAnsi="Arial" w:cs="Arial"/>
+          <w:color w:val="1F1F1F"/>
+          <w:sz w:val="21"/>
+          <w:szCs w:val="21"/>
+        </w:rPr>
+        <w:t xml:space="preserve"> Faça uma atividade em que você desenha a pessoa ao seu lado sem olhar para o papel ou peça para todos desenharem uma interpretação pessoal de uma palavra ou frase. Coloque a caneta no papel para entrar no clima de esboçar.</w:t>
+      </w:r>
+    </w:p>
+    <w:p>
+      <w:pPr>
+        <w:pStyle w:val="NormalWeb"/>
+        <w:numPr>
+          <w:ilvl w:val="0"/>
+          <w:numId w:val="19"/>
+        </w:numPr>
+        <w:shd w:val="clear" w:color="auto" w:fill="FFFFFF"/>
+        <w:spacing w:before="0" w:beforeAutospacing="0" w:after="0" w:afterAutospacing="0"/>
+        <w:rPr>
+          <w:rFonts w:ascii="Arial" w:hAnsi="Arial" w:cs="Arial"/>
+          <w:color w:val="1F1F1F"/>
+          <w:sz w:val="21"/>
+          <w:szCs w:val="21"/>
+        </w:rPr>
+      </w:pPr>
+      <w:r>
+        <w:rPr>
+          <w:rStyle w:val="Forte"/>
+          <w:rFonts w:ascii="unset" w:hAnsi="unset" w:cs="Arial"/>
+          <w:color w:val="1F1F1F"/>
+          <w:sz w:val="21"/>
+          <w:szCs w:val="21"/>
+        </w:rPr>
+        <w:t>Certifique-se de que o problema está bem definido.</w:t>
+      </w:r>
+      <w:r>
+        <w:rPr>
+          <w:rFonts w:ascii="Arial" w:hAnsi="Arial" w:cs="Arial"/>
+          <w:color w:val="1F1F1F"/>
+          <w:sz w:val="21"/>
+          <w:szCs w:val="21"/>
+        </w:rPr>
+        <w:t xml:space="preserve"> O exercício </w:t>
+      </w:r>
+      <w:proofErr w:type="spellStart"/>
+      <w:r>
+        <w:rPr>
+          <w:rFonts w:ascii="Arial" w:hAnsi="Arial" w:cs="Arial"/>
+          <w:color w:val="1F1F1F"/>
+          <w:sz w:val="21"/>
+          <w:szCs w:val="21"/>
+        </w:rPr>
+        <w:t>Crazy</w:t>
+      </w:r>
+      <w:proofErr w:type="spellEnd"/>
+      <w:r>
+        <w:rPr>
+          <w:rFonts w:ascii="Arial" w:hAnsi="Arial" w:cs="Arial"/>
+          <w:color w:val="1F1F1F"/>
+          <w:sz w:val="21"/>
+          <w:szCs w:val="21"/>
+        </w:rPr>
+        <w:t xml:space="preserve"> </w:t>
+      </w:r>
+      <w:proofErr w:type="spellStart"/>
+      <w:r>
+        <w:rPr>
+          <w:rFonts w:ascii="Arial" w:hAnsi="Arial" w:cs="Arial"/>
+          <w:color w:val="1F1F1F"/>
+          <w:sz w:val="21"/>
+          <w:szCs w:val="21"/>
+        </w:rPr>
+        <w:t>Eights</w:t>
+      </w:r>
+      <w:proofErr w:type="spellEnd"/>
+      <w:r>
+        <w:rPr>
+          <w:rFonts w:ascii="Arial" w:hAnsi="Arial" w:cs="Arial"/>
+          <w:color w:val="1F1F1F"/>
+          <w:sz w:val="21"/>
+          <w:szCs w:val="21"/>
+        </w:rPr>
+        <w:t xml:space="preserve"> deve ser feito com base em uma pergunta “Como podemos” ou uma declaração de problema por vez.</w:t>
+      </w:r>
+    </w:p>
+    <w:p>
+      <w:pPr>
+        <w:pStyle w:val="NormalWeb"/>
+        <w:numPr>
+          <w:ilvl w:val="0"/>
+          <w:numId w:val="19"/>
+        </w:numPr>
+        <w:shd w:val="clear" w:color="auto" w:fill="FFFFFF"/>
+        <w:spacing w:before="0" w:beforeAutospacing="0" w:after="0" w:afterAutospacing="0"/>
+        <w:rPr>
+          <w:rFonts w:ascii="Arial" w:hAnsi="Arial" w:cs="Arial"/>
+          <w:color w:val="1F1F1F"/>
+          <w:sz w:val="21"/>
+          <w:szCs w:val="21"/>
+        </w:rPr>
+      </w:pPr>
+      <w:r>
+        <w:rPr>
+          <w:rStyle w:val="Forte"/>
+          <w:rFonts w:ascii="unset" w:hAnsi="unset" w:cs="Arial"/>
+          <w:color w:val="1F1F1F"/>
+          <w:sz w:val="21"/>
+          <w:szCs w:val="21"/>
+        </w:rPr>
+        <w:t>Não julgue suas ideias.</w:t>
+      </w:r>
+      <w:r>
+        <w:rPr>
+          <w:rFonts w:ascii="Arial" w:hAnsi="Arial" w:cs="Arial"/>
+          <w:color w:val="1F1F1F"/>
+          <w:sz w:val="21"/>
+          <w:szCs w:val="21"/>
+        </w:rPr>
+        <w:t xml:space="preserve"> Idealizar é criar muitas ideias, não criar ideias perfeitas! Esboce toda e qualquer ideia que você tiver até que seu papel esteja cheio, não importa ele ficar uma loucura.</w:t>
+      </w:r>
+    </w:p>
+    <w:p>
+      <w:pPr>
+        <w:pStyle w:val="NormalWeb"/>
+        <w:numPr>
+          <w:ilvl w:val="0"/>
+          <w:numId w:val="19"/>
+        </w:numPr>
+        <w:shd w:val="clear" w:color="auto" w:fill="FFFFFF"/>
+        <w:spacing w:before="0" w:beforeAutospacing="0" w:after="0" w:afterAutospacing="0"/>
+        <w:rPr>
+          <w:rFonts w:ascii="Arial" w:hAnsi="Arial" w:cs="Arial"/>
+          <w:color w:val="1F1F1F"/>
+          <w:sz w:val="21"/>
+          <w:szCs w:val="21"/>
+        </w:rPr>
+      </w:pPr>
+      <w:r>
+        <w:rPr>
+          <w:rStyle w:val="Forte"/>
+          <w:rFonts w:ascii="unset" w:hAnsi="unset" w:cs="Arial"/>
+          <w:color w:val="1F1F1F"/>
+          <w:sz w:val="21"/>
+          <w:szCs w:val="21"/>
+        </w:rPr>
+        <w:t>Não julgue as ideias de outras pessoas.</w:t>
+      </w:r>
+      <w:r>
+        <w:rPr>
+          <w:rFonts w:ascii="Arial" w:hAnsi="Arial" w:cs="Arial"/>
+          <w:color w:val="1F1F1F"/>
+          <w:sz w:val="21"/>
+          <w:szCs w:val="21"/>
+        </w:rPr>
+        <w:t xml:space="preserve"> Mantenha a mente aberta quando outras pessoas estiverem apresentando os esboços. </w:t>
+      </w:r>
+    </w:p>
+    <w:p>
+      <w:pPr>
+        <w:pStyle w:val="NormalWeb"/>
+        <w:numPr>
+          <w:ilvl w:val="0"/>
+          <w:numId w:val="19"/>
+        </w:numPr>
+        <w:shd w:val="clear" w:color="auto" w:fill="FFFFFF"/>
+        <w:spacing w:before="0" w:beforeAutospacing="0" w:after="0" w:afterAutospacing="0"/>
+        <w:rPr>
+          <w:rFonts w:ascii="Arial" w:hAnsi="Arial" w:cs="Arial"/>
+          <w:color w:val="1F1F1F"/>
+          <w:sz w:val="21"/>
+          <w:szCs w:val="21"/>
+        </w:rPr>
+      </w:pPr>
+      <w:r>
+        <w:rPr>
+          <w:rStyle w:val="Forte"/>
+          <w:rFonts w:ascii="unset" w:hAnsi="unset" w:cs="Arial"/>
+          <w:color w:val="1F1F1F"/>
+          <w:sz w:val="21"/>
+          <w:szCs w:val="21"/>
+        </w:rPr>
+        <w:t>Inclua um grupo diverso.</w:t>
+      </w:r>
+      <w:r>
+        <w:rPr>
+          <w:rFonts w:ascii="Arial" w:hAnsi="Arial" w:cs="Arial"/>
+          <w:color w:val="1F1F1F"/>
+          <w:sz w:val="21"/>
+          <w:szCs w:val="21"/>
+        </w:rPr>
+        <w:t xml:space="preserve"> Como o exercício </w:t>
+      </w:r>
+      <w:proofErr w:type="spellStart"/>
+      <w:r>
+        <w:rPr>
+          <w:rFonts w:ascii="Arial" w:hAnsi="Arial" w:cs="Arial"/>
+          <w:color w:val="1F1F1F"/>
+          <w:sz w:val="21"/>
+          <w:szCs w:val="21"/>
+        </w:rPr>
+        <w:t>Crazy</w:t>
+      </w:r>
+      <w:proofErr w:type="spellEnd"/>
+      <w:r>
+        <w:rPr>
+          <w:rFonts w:ascii="Arial" w:hAnsi="Arial" w:cs="Arial"/>
+          <w:color w:val="1F1F1F"/>
+          <w:sz w:val="21"/>
+          <w:szCs w:val="21"/>
+        </w:rPr>
+        <w:t xml:space="preserve"> </w:t>
+      </w:r>
+      <w:proofErr w:type="spellStart"/>
+      <w:r>
+        <w:rPr>
+          <w:rFonts w:ascii="Arial" w:hAnsi="Arial" w:cs="Arial"/>
+          <w:color w:val="1F1F1F"/>
+          <w:sz w:val="21"/>
+          <w:szCs w:val="21"/>
+        </w:rPr>
+        <w:t>Eights</w:t>
+      </w:r>
+      <w:proofErr w:type="spellEnd"/>
+      <w:r>
+        <w:rPr>
+          <w:rFonts w:ascii="Arial" w:hAnsi="Arial" w:cs="Arial"/>
+          <w:color w:val="1F1F1F"/>
+          <w:sz w:val="21"/>
+          <w:szCs w:val="21"/>
+        </w:rPr>
+        <w:t xml:space="preserve"> geralmente é realizado em grupo, é melhor que ele inclua pessoas com diversas funções, experiências, habilidades, gêneros e histórias. Assim, a equipe terá uma ampla variedade de ideias para escolher.</w:t>
+      </w:r>
+    </w:p>
+    <w:p>
+      <w:pPr>
+        <w:pStyle w:val="NormalWeb"/>
+        <w:numPr>
+          <w:ilvl w:val="0"/>
+          <w:numId w:val="19"/>
+        </w:numPr>
+        <w:shd w:val="clear" w:color="auto" w:fill="FFFFFF"/>
+        <w:spacing w:before="0" w:beforeAutospacing="0" w:after="0" w:afterAutospacing="0"/>
+        <w:rPr>
+          <w:rFonts w:ascii="Arial" w:hAnsi="Arial" w:cs="Arial"/>
+          <w:color w:val="1F1F1F"/>
+          <w:sz w:val="21"/>
+          <w:szCs w:val="21"/>
+        </w:rPr>
+      </w:pPr>
+      <w:r>
+        <w:rPr>
+          <w:rStyle w:val="Forte"/>
+          <w:rFonts w:ascii="unset" w:hAnsi="unset" w:cs="Arial"/>
+          <w:color w:val="1F1F1F"/>
+          <w:sz w:val="21"/>
+          <w:szCs w:val="21"/>
+        </w:rPr>
+        <w:t>Idealize em um ambiente confortável.</w:t>
+      </w:r>
+      <w:r>
+        <w:rPr>
+          <w:rFonts w:ascii="Arial" w:hAnsi="Arial" w:cs="Arial"/>
+          <w:color w:val="1F1F1F"/>
+          <w:sz w:val="21"/>
+          <w:szCs w:val="21"/>
+        </w:rPr>
+        <w:t xml:space="preserve"> Faça este exercício em um local calmo e que incentive o pensamento criativo. É sempre bom sair do seu espaço de trabalho habitual para realizar exercícios criativos.</w:t>
+      </w:r>
+    </w:p>
+    <w:p>
+      <w:pPr>
+        <w:pStyle w:val="NormalWeb"/>
+        <w:numPr>
+          <w:ilvl w:val="0"/>
+          <w:numId w:val="19"/>
+        </w:numPr>
+        <w:shd w:val="clear" w:color="auto" w:fill="FFFFFF"/>
+        <w:spacing w:before="0" w:beforeAutospacing="0" w:after="0" w:afterAutospacing="0"/>
+        <w:rPr>
+          <w:rFonts w:ascii="Arial" w:hAnsi="Arial" w:cs="Arial"/>
+          <w:color w:val="1F1F1F"/>
+          <w:sz w:val="21"/>
+          <w:szCs w:val="21"/>
+        </w:rPr>
+      </w:pPr>
+      <w:r>
+        <w:rPr>
+          <w:rStyle w:val="Forte"/>
+          <w:rFonts w:ascii="unset" w:hAnsi="unset" w:cs="Arial"/>
+          <w:color w:val="1F1F1F"/>
+          <w:sz w:val="21"/>
+          <w:szCs w:val="21"/>
+        </w:rPr>
+        <w:t xml:space="preserve">Não tenha medo de esboçar. </w:t>
+      </w:r>
+      <w:r>
+        <w:rPr>
+          <w:rFonts w:ascii="Arial" w:hAnsi="Arial" w:cs="Arial"/>
+          <w:color w:val="1F1F1F"/>
+          <w:sz w:val="21"/>
+          <w:szCs w:val="21"/>
+        </w:rPr>
+        <w:t xml:space="preserve">Você não precisa ser artista para ser designer de UX, e seus esboços do </w:t>
+      </w:r>
+      <w:proofErr w:type="spellStart"/>
+      <w:r>
+        <w:rPr>
+          <w:rFonts w:ascii="Arial" w:hAnsi="Arial" w:cs="Arial"/>
+          <w:color w:val="1F1F1F"/>
+          <w:sz w:val="21"/>
+          <w:szCs w:val="21"/>
+        </w:rPr>
+        <w:t>Crazy</w:t>
+      </w:r>
+      <w:proofErr w:type="spellEnd"/>
+      <w:r>
+        <w:rPr>
+          <w:rFonts w:ascii="Arial" w:hAnsi="Arial" w:cs="Arial"/>
+          <w:color w:val="1F1F1F"/>
+          <w:sz w:val="21"/>
+          <w:szCs w:val="21"/>
+        </w:rPr>
+        <w:t xml:space="preserve"> </w:t>
+      </w:r>
+      <w:proofErr w:type="spellStart"/>
+      <w:r>
+        <w:rPr>
+          <w:rFonts w:ascii="Arial" w:hAnsi="Arial" w:cs="Arial"/>
+          <w:color w:val="1F1F1F"/>
+          <w:sz w:val="21"/>
+          <w:szCs w:val="21"/>
+        </w:rPr>
+        <w:t>Eights</w:t>
+      </w:r>
+      <w:proofErr w:type="spellEnd"/>
+      <w:r>
+        <w:rPr>
+          <w:rFonts w:ascii="Arial" w:hAnsi="Arial" w:cs="Arial"/>
+          <w:color w:val="1F1F1F"/>
+          <w:sz w:val="21"/>
+          <w:szCs w:val="21"/>
+        </w:rPr>
+        <w:t xml:space="preserve"> não precisam ser perfeitos. Basta comunicar suas ideias claramente. Bonecos-palito funcionam bem!</w:t>
+      </w:r>
+    </w:p>
+    <w:p>
+      <w:pPr>
+        <w:pStyle w:val="Ttulo2"/>
+        <w:shd w:val="clear" w:color="auto" w:fill="FFFFFF"/>
+        <w:rPr>
+          <w:rFonts w:ascii="Arial" w:hAnsi="Arial" w:cs="Arial"/>
+          <w:color w:val="1F1F1F"/>
+        </w:rPr>
+      </w:pPr>
+      <w:r>
+        <w:rPr>
+          <w:rStyle w:val="Forte"/>
+          <w:rFonts w:ascii="unset" w:hAnsi="unset" w:cs="Arial"/>
+          <w:b/>
+          <w:bCs/>
+          <w:color w:val="1F1F1F"/>
+        </w:rPr>
+        <w:t xml:space="preserve">Benefícios do </w:t>
+      </w:r>
+      <w:proofErr w:type="spellStart"/>
+      <w:r>
+        <w:rPr>
+          <w:rStyle w:val="Forte"/>
+          <w:rFonts w:ascii="unset" w:hAnsi="unset" w:cs="Arial"/>
+          <w:b/>
+          <w:bCs/>
+          <w:color w:val="1F1F1F"/>
+        </w:rPr>
+        <w:t>Crazy</w:t>
+      </w:r>
+      <w:proofErr w:type="spellEnd"/>
+      <w:r>
+        <w:rPr>
+          <w:rStyle w:val="Forte"/>
+          <w:rFonts w:ascii="unset" w:hAnsi="unset" w:cs="Arial"/>
+          <w:b/>
+          <w:bCs/>
+          <w:color w:val="1F1F1F"/>
+        </w:rPr>
+        <w:t xml:space="preserve"> </w:t>
+      </w:r>
+      <w:proofErr w:type="spellStart"/>
+      <w:r>
+        <w:rPr>
+          <w:rStyle w:val="Forte"/>
+          <w:rFonts w:ascii="unset" w:hAnsi="unset" w:cs="Arial"/>
+          <w:b/>
+          <w:bCs/>
+          <w:color w:val="1F1F1F"/>
+        </w:rPr>
+        <w:t>Eights</w:t>
+      </w:r>
+      <w:proofErr w:type="spellEnd"/>
+    </w:p>
+    <w:p>
+      <w:pPr>
+        <w:shd w:val="clear" w:color="auto" w:fill="FFFFFF"/>
+        <w:rPr>
+          <w:rFonts w:ascii="Arial" w:hAnsi="Arial" w:cs="Arial"/>
+          <w:color w:val="1F1F1F"/>
+          <w:sz w:val="21"/>
+          <w:szCs w:val="21"/>
+        </w:rPr>
+      </w:pPr>
+      <w:r>
+        <w:rPr>
+          <w:rFonts w:ascii="Arial" w:hAnsi="Arial" w:cs="Arial"/>
+          <w:noProof/>
+          <w:color w:val="1F1F1F"/>
+          <w:sz w:val="21"/>
+          <w:szCs w:val="21"/>
+        </w:rPr>
+        <w:drawing>
+          <wp:inline distT="0" distB="0" distL="0" distR="0" wp14:anchorId="18750B50" wp14:editId="41C07D18">
+            <wp:extent cx="5400040" cy="1090930"/>
+            <wp:effectExtent l="0" t="0" r="0" b="0"/>
+            <wp:docPr id="507388503" name="Imagem 20" descr="Three icons from left to right - several light bulbs; a brain coming out of a box, a clock"/>
+            <wp:cNvGraphicFramePr>
+              <a:graphicFrameLocks xmlns:a="http://schemas.openxmlformats.org/drawingml/2006/main" noChangeAspect="1"/>
+            </wp:cNvGraphicFramePr>
+            <a:graphic xmlns:a="http://schemas.openxmlformats.org/drawingml/2006/main">
+              <a:graphicData uri="http://schemas.openxmlformats.org/drawingml/2006/picture">
+                <pic:pic xmlns:pic="http://schemas.openxmlformats.org/drawingml/2006/picture">
+                  <pic:nvPicPr>
+                    <pic:cNvPr id="0" name="Picture 40" descr="Three icons from left to right - several light bulbs; a brain coming out of a box, a clock"/>
+                    <pic:cNvPicPr>
+                      <a:picLocks noChangeAspect="1" noChangeArrowheads="1"/>
+                    </pic:cNvPicPr>
+                  </pic:nvPicPr>
+                  <pic:blipFill>
+                    <a:blip r:embed="rId16">
+                      <a:extLst>
+                        <a:ext uri="{28A0092B-C50C-407E-A947-70E740481C1C}">
+                          <a14:useLocalDpi xmlns:a14="http://schemas.microsoft.com/office/drawing/2010/main" val="0"/>
+                        </a:ext>
+                      </a:extLst>
+                    </a:blip>
+                    <a:srcRect/>
+                    <a:stretch>
+                      <a:fillRect/>
+                    </a:stretch>
+                  </pic:blipFill>
+                  <pic:spPr bwMode="auto">
+                    <a:xfrm>
+                      <a:off x="0" y="0"/>
+                      <a:ext cx="5400040" cy="1090930"/>
+                    </a:xfrm>
+                    <a:prstGeom prst="rect">
+                      <a:avLst/>
+                    </a:prstGeom>
+                    <a:noFill/>
+                    <a:ln>
+                      <a:noFill/>
+                    </a:ln>
+                  </pic:spPr>
+                </pic:pic>
+              </a:graphicData>
+            </a:graphic>
+          </wp:inline>
+        </w:drawing>
+      </w:r>
+    </w:p>
+    <w:p>
+      <w:pPr>
+        <w:pStyle w:val="NormalWeb"/>
+        <w:shd w:val="clear" w:color="auto" w:fill="FFFFFF"/>
+        <w:spacing w:before="0" w:beforeAutospacing="0"/>
+        <w:rPr>
+          <w:rFonts w:ascii="Arial" w:hAnsi="Arial" w:cs="Arial"/>
+          <w:color w:val="1F1F1F"/>
+          <w:sz w:val="21"/>
+          <w:szCs w:val="21"/>
+        </w:rPr>
+      </w:pPr>
+      <w:r>
+        <w:rPr>
+          <w:rFonts w:ascii="Arial" w:hAnsi="Arial" w:cs="Arial"/>
+          <w:color w:val="1F1F1F"/>
+          <w:sz w:val="21"/>
+          <w:szCs w:val="21"/>
+        </w:rPr>
+        <w:t xml:space="preserve">O </w:t>
+      </w:r>
+      <w:proofErr w:type="spellStart"/>
+      <w:r>
+        <w:rPr>
+          <w:rFonts w:ascii="Arial" w:hAnsi="Arial" w:cs="Arial"/>
+          <w:color w:val="1F1F1F"/>
+          <w:sz w:val="21"/>
+          <w:szCs w:val="21"/>
+        </w:rPr>
+        <w:t>Crazy</w:t>
+      </w:r>
+      <w:proofErr w:type="spellEnd"/>
+      <w:r>
+        <w:rPr>
+          <w:rFonts w:ascii="Arial" w:hAnsi="Arial" w:cs="Arial"/>
+          <w:color w:val="1F1F1F"/>
+          <w:sz w:val="21"/>
+          <w:szCs w:val="21"/>
+        </w:rPr>
+        <w:t xml:space="preserve"> </w:t>
+      </w:r>
+      <w:proofErr w:type="spellStart"/>
+      <w:r>
+        <w:rPr>
+          <w:rFonts w:ascii="Arial" w:hAnsi="Arial" w:cs="Arial"/>
+          <w:color w:val="1F1F1F"/>
+          <w:sz w:val="21"/>
+          <w:szCs w:val="21"/>
+        </w:rPr>
+        <w:t>Eights</w:t>
+      </w:r>
+      <w:proofErr w:type="spellEnd"/>
+      <w:r>
+        <w:rPr>
+          <w:rFonts w:ascii="Arial" w:hAnsi="Arial" w:cs="Arial"/>
+          <w:color w:val="1F1F1F"/>
+          <w:sz w:val="21"/>
+          <w:szCs w:val="21"/>
+        </w:rPr>
+        <w:t xml:space="preserve"> é um exercício de idealização de design empolgante que </w:t>
+      </w:r>
+      <w:r>
+        <w:rPr>
+          <w:rStyle w:val="Forte"/>
+          <w:rFonts w:ascii="unset" w:hAnsi="unset" w:cs="Arial"/>
+          <w:color w:val="1F1F1F"/>
+          <w:sz w:val="21"/>
+          <w:szCs w:val="21"/>
+        </w:rPr>
+        <w:t>gera várias ideias em um período curto</w:t>
+      </w:r>
+      <w:r>
+        <w:rPr>
+          <w:rFonts w:ascii="Arial" w:hAnsi="Arial" w:cs="Arial"/>
+          <w:color w:val="1F1F1F"/>
+          <w:sz w:val="21"/>
+          <w:szCs w:val="21"/>
+        </w:rPr>
+        <w:t>. Se cinco pessoas fizerem o exercício ao mesmo tempo, você terá 40 possíveis soluções em apenas oito minutos. São muitas ideias!</w:t>
+      </w:r>
+    </w:p>
+    <w:p>
+      <w:pPr>
+        <w:pStyle w:val="NormalWeb"/>
+        <w:shd w:val="clear" w:color="auto" w:fill="FFFFFF"/>
+        <w:spacing w:before="0" w:beforeAutospacing="0"/>
+        <w:rPr>
+          <w:rFonts w:ascii="Arial" w:hAnsi="Arial" w:cs="Arial"/>
+          <w:color w:val="1F1F1F"/>
+          <w:sz w:val="21"/>
+          <w:szCs w:val="21"/>
+        </w:rPr>
+      </w:pPr>
+      <w:r>
+        <w:rPr>
+          <w:rFonts w:ascii="Arial" w:hAnsi="Arial" w:cs="Arial"/>
+          <w:color w:val="1F1F1F"/>
+          <w:sz w:val="21"/>
+          <w:szCs w:val="21"/>
+        </w:rPr>
+        <w:t xml:space="preserve">O </w:t>
+      </w:r>
+      <w:proofErr w:type="spellStart"/>
+      <w:r>
+        <w:rPr>
+          <w:rFonts w:ascii="Arial" w:hAnsi="Arial" w:cs="Arial"/>
+          <w:color w:val="1F1F1F"/>
+          <w:sz w:val="21"/>
+          <w:szCs w:val="21"/>
+        </w:rPr>
+        <w:t>Crazy</w:t>
+      </w:r>
+      <w:proofErr w:type="spellEnd"/>
+      <w:r>
+        <w:rPr>
+          <w:rFonts w:ascii="Arial" w:hAnsi="Arial" w:cs="Arial"/>
+          <w:color w:val="1F1F1F"/>
+          <w:sz w:val="21"/>
+          <w:szCs w:val="21"/>
+        </w:rPr>
+        <w:t xml:space="preserve"> </w:t>
+      </w:r>
+      <w:proofErr w:type="spellStart"/>
+      <w:r>
+        <w:rPr>
+          <w:rFonts w:ascii="Arial" w:hAnsi="Arial" w:cs="Arial"/>
+          <w:color w:val="1F1F1F"/>
+          <w:sz w:val="21"/>
+          <w:szCs w:val="21"/>
+        </w:rPr>
+        <w:t>Eights</w:t>
+      </w:r>
+      <w:proofErr w:type="spellEnd"/>
+      <w:r>
+        <w:rPr>
+          <w:rFonts w:ascii="Arial" w:hAnsi="Arial" w:cs="Arial"/>
+          <w:color w:val="1F1F1F"/>
+          <w:sz w:val="21"/>
+          <w:szCs w:val="21"/>
+        </w:rPr>
+        <w:t xml:space="preserve"> também força você a </w:t>
+      </w:r>
+      <w:r>
+        <w:rPr>
+          <w:rStyle w:val="Forte"/>
+          <w:rFonts w:ascii="unset" w:hAnsi="unset" w:cs="Arial"/>
+          <w:color w:val="1F1F1F"/>
+          <w:sz w:val="21"/>
+          <w:szCs w:val="21"/>
+        </w:rPr>
+        <w:t>pensar fora da caixa</w:t>
+      </w:r>
+      <w:r>
+        <w:rPr>
+          <w:rFonts w:ascii="Arial" w:hAnsi="Arial" w:cs="Arial"/>
+          <w:color w:val="1F1F1F"/>
+          <w:sz w:val="21"/>
+          <w:szCs w:val="21"/>
+        </w:rPr>
+        <w:t xml:space="preserve"> porque é necessário ter muitas ideias em pouco tempo, sem julgá-las. Isso significa que você terá muitas soluções únicas e inusitadas para considerar.</w:t>
+      </w:r>
+    </w:p>
+    <w:p>
+      <w:pPr>
+        <w:pStyle w:val="NormalWeb"/>
+        <w:shd w:val="clear" w:color="auto" w:fill="FFFFFF"/>
+        <w:spacing w:before="0" w:beforeAutospacing="0"/>
+        <w:rPr>
+          <w:rFonts w:ascii="Arial" w:hAnsi="Arial" w:cs="Arial"/>
+          <w:color w:val="1F1F1F"/>
+          <w:sz w:val="21"/>
+          <w:szCs w:val="21"/>
+        </w:rPr>
+      </w:pPr>
+      <w:r>
+        <w:rPr>
+          <w:rFonts w:ascii="Arial" w:hAnsi="Arial" w:cs="Arial"/>
+          <w:color w:val="1F1F1F"/>
+          <w:sz w:val="21"/>
+          <w:szCs w:val="21"/>
+        </w:rPr>
+        <w:t>Este exercício deve ser divertido e rápido, então, aproveite. Deixe sua criatividade fluir sem julgamento e tenha ideias incríveis!</w:t>
+      </w:r>
+    </w:p>
+    <w:p>
+      <w:pPr>
+        <w:pStyle w:val="NormalWeb"/>
+        <w:shd w:val="clear" w:color="auto" w:fill="FFFFFF"/>
+        <w:spacing w:before="0" w:beforeAutospacing="0"/>
+        <w:rPr>
+          <w:rFonts w:ascii="Arial" w:hAnsi="Arial" w:cs="Arial"/>
+          <w:color w:val="1F1F1F"/>
+          <w:sz w:val="21"/>
+          <w:szCs w:val="21"/>
+        </w:rPr>
+      </w:pPr>
+      <w:r>
+        <w:rPr>
+          <w:rFonts w:ascii="Arial" w:hAnsi="Arial" w:cs="Arial"/>
+          <w:color w:val="1F1F1F"/>
+          <w:sz w:val="21"/>
+          <w:szCs w:val="21"/>
+        </w:rPr>
+        <w:t xml:space="preserve">Para saber mais sobre como uma empresa chamada Switch usa o exercício </w:t>
+      </w:r>
+      <w:proofErr w:type="spellStart"/>
+      <w:r>
+        <w:rPr>
+          <w:rFonts w:ascii="Arial" w:hAnsi="Arial" w:cs="Arial"/>
+          <w:color w:val="1F1F1F"/>
+          <w:sz w:val="21"/>
+          <w:szCs w:val="21"/>
+        </w:rPr>
+        <w:t>Crazy</w:t>
+      </w:r>
+      <w:proofErr w:type="spellEnd"/>
+      <w:r>
+        <w:rPr>
+          <w:rFonts w:ascii="Arial" w:hAnsi="Arial" w:cs="Arial"/>
+          <w:color w:val="1F1F1F"/>
+          <w:sz w:val="21"/>
+          <w:szCs w:val="21"/>
+        </w:rPr>
+        <w:t xml:space="preserve"> </w:t>
+      </w:r>
+      <w:proofErr w:type="spellStart"/>
+      <w:r>
+        <w:rPr>
+          <w:rFonts w:ascii="Arial" w:hAnsi="Arial" w:cs="Arial"/>
+          <w:color w:val="1F1F1F"/>
+          <w:sz w:val="21"/>
+          <w:szCs w:val="21"/>
+        </w:rPr>
+        <w:t>Eights</w:t>
+      </w:r>
+      <w:proofErr w:type="spellEnd"/>
+      <w:r>
+        <w:rPr>
+          <w:rFonts w:ascii="Arial" w:hAnsi="Arial" w:cs="Arial"/>
+          <w:color w:val="1F1F1F"/>
+          <w:sz w:val="21"/>
+          <w:szCs w:val="21"/>
+        </w:rPr>
+        <w:t xml:space="preserve">, consulte este artigo, </w:t>
+      </w:r>
+      <w:hyperlink r:id="rId17" w:tgtFrame="_blank" w:history="1">
+        <w:proofErr w:type="spellStart"/>
+        <w:r>
+          <w:rPr>
+            <w:rStyle w:val="Hyperlink"/>
+            <w:rFonts w:ascii="Arial" w:eastAsiaTheme="majorEastAsia" w:hAnsi="Arial" w:cs="Arial"/>
+            <w:sz w:val="21"/>
+            <w:szCs w:val="21"/>
+          </w:rPr>
+          <w:t>Crazy</w:t>
+        </w:r>
+        <w:proofErr w:type="spellEnd"/>
+        <w:r>
+          <w:rPr>
+            <w:rStyle w:val="Hyperlink"/>
+            <w:rFonts w:ascii="Arial" w:eastAsiaTheme="majorEastAsia" w:hAnsi="Arial" w:cs="Arial"/>
+            <w:sz w:val="21"/>
+            <w:szCs w:val="21"/>
+          </w:rPr>
+          <w:t xml:space="preserve"> Concept </w:t>
+        </w:r>
+        <w:proofErr w:type="spellStart"/>
+        <w:r>
+          <w:rPr>
+            <w:rStyle w:val="Hyperlink"/>
+            <w:rFonts w:ascii="Arial" w:eastAsiaTheme="majorEastAsia" w:hAnsi="Arial" w:cs="Arial"/>
+            <w:sz w:val="21"/>
+            <w:szCs w:val="21"/>
+          </w:rPr>
+          <w:t>Ideation</w:t>
+        </w:r>
+        <w:proofErr w:type="spellEnd"/>
+        <w:r>
+          <w:rPr>
+            <w:rStyle w:val="Hyperlink"/>
+            <w:rFonts w:ascii="Arial" w:eastAsiaTheme="majorEastAsia" w:hAnsi="Arial" w:cs="Arial"/>
+            <w:sz w:val="21"/>
+            <w:szCs w:val="21"/>
+          </w:rPr>
+          <w:t xml:space="preserve"> </w:t>
+        </w:r>
+        <w:proofErr w:type="spellStart"/>
+        <w:r>
+          <w:rPr>
+            <w:rStyle w:val="Hyperlink"/>
+            <w:rFonts w:ascii="Arial" w:eastAsiaTheme="majorEastAsia" w:hAnsi="Arial" w:cs="Arial"/>
+            <w:sz w:val="21"/>
+            <w:szCs w:val="21"/>
+          </w:rPr>
+          <w:t>with</w:t>
+        </w:r>
+        <w:proofErr w:type="spellEnd"/>
+        <w:r>
+          <w:rPr>
+            <w:rStyle w:val="Hyperlink"/>
+            <w:rFonts w:ascii="Arial" w:eastAsiaTheme="majorEastAsia" w:hAnsi="Arial" w:cs="Arial"/>
+            <w:sz w:val="21"/>
+            <w:szCs w:val="21"/>
+          </w:rPr>
+          <w:t xml:space="preserve"> </w:t>
+        </w:r>
+        <w:proofErr w:type="spellStart"/>
+        <w:r>
+          <w:rPr>
+            <w:rStyle w:val="Hyperlink"/>
+            <w:rFonts w:ascii="Arial" w:eastAsiaTheme="majorEastAsia" w:hAnsi="Arial" w:cs="Arial"/>
+            <w:sz w:val="21"/>
+            <w:szCs w:val="21"/>
+          </w:rPr>
+          <w:t>Crazy</w:t>
+        </w:r>
+        <w:proofErr w:type="spellEnd"/>
+        <w:r>
+          <w:rPr>
+            <w:rStyle w:val="Hyperlink"/>
+            <w:rFonts w:ascii="Arial" w:eastAsiaTheme="majorEastAsia" w:hAnsi="Arial" w:cs="Arial"/>
+            <w:sz w:val="21"/>
+            <w:szCs w:val="21"/>
+          </w:rPr>
+          <w:t xml:space="preserve"> </w:t>
+        </w:r>
+        <w:proofErr w:type="spellStart"/>
+        <w:r>
+          <w:rPr>
+            <w:rStyle w:val="Hyperlink"/>
+            <w:rFonts w:ascii="Arial" w:eastAsiaTheme="majorEastAsia" w:hAnsi="Arial" w:cs="Arial"/>
+            <w:sz w:val="21"/>
+            <w:szCs w:val="21"/>
+          </w:rPr>
+          <w:t>Eights</w:t>
+        </w:r>
+        <w:proofErr w:type="spellEnd"/>
+      </w:hyperlink>
+      <w:r>
+        <w:rPr>
+          <w:rFonts w:ascii="Arial" w:hAnsi="Arial" w:cs="Arial"/>
+          <w:color w:val="1F1F1F"/>
+          <w:sz w:val="21"/>
+          <w:szCs w:val="21"/>
+        </w:rPr>
+        <w:t>.</w:t>
+      </w:r>
+    </w:p>
+    <w:p>
+      <w:pPr>
+        <w:pStyle w:val="Ttulo1"/>
+        <w:shd w:val="clear" w:color="auto" w:fill="FFFFFF"/>
+        <w:spacing w:before="0"/>
+      </w:pPr>
+      <w:r>
+        <w:lastRenderedPageBreak/>
+        <w:t xml:space="preserve">Atividade: Idealizar o projeto da </w:t>
+      </w:r>
+      <w:proofErr w:type="spellStart"/>
+      <w:r>
+        <w:t>CoffeeHouse</w:t>
+      </w:r>
+      <w:proofErr w:type="spellEnd"/>
+      <w:r>
+        <w:t xml:space="preserve"> usando o </w:t>
+      </w:r>
+      <w:proofErr w:type="spellStart"/>
+      <w:r>
+        <w:t>Crazy</w:t>
+      </w:r>
+      <w:proofErr w:type="spellEnd"/>
+      <w:r>
+        <w:t xml:space="preserve"> </w:t>
+      </w:r>
+      <w:proofErr w:type="spellStart"/>
+      <w:r>
+        <w:t>Eights</w:t>
+      </w:r>
+      <w:proofErr w:type="spellEnd"/>
+    </w:p>
+    <w:p>
+      <w:pPr>
+        <w:pStyle w:val="Ttulo3"/>
+        <w:shd w:val="clear" w:color="auto" w:fill="FFFFFF"/>
+        <w:spacing w:before="0"/>
+        <w:rPr>
+          <w:rFonts w:ascii="Arial" w:hAnsi="Arial" w:cs="Arial"/>
+          <w:color w:val="333333"/>
+        </w:rPr>
+      </w:pPr>
+      <w:r>
+        <w:rPr>
+          <w:rFonts w:ascii="Arial" w:hAnsi="Arial" w:cs="Arial"/>
+          <w:color w:val="333333"/>
+        </w:rPr>
+        <w:t>1.</w:t>
+      </w:r>
+    </w:p>
+    <w:p>
+      <w:pPr>
+        <w:shd w:val="clear" w:color="auto" w:fill="FFFFFF"/>
+        <w:rPr>
+          <w:rFonts w:ascii="Arial" w:hAnsi="Arial" w:cs="Arial"/>
+          <w:color w:val="333333"/>
+          <w:sz w:val="21"/>
+          <w:szCs w:val="21"/>
+        </w:rPr>
+      </w:pPr>
+      <w:r>
+        <w:rPr>
+          <w:rStyle w:val="screenreader-only"/>
+          <w:rFonts w:ascii="Arial" w:hAnsi="Arial" w:cs="Arial"/>
+          <w:color w:val="333333"/>
+          <w:sz w:val="21"/>
+          <w:szCs w:val="21"/>
+          <w:bdr w:val="none" w:sz="0" w:space="0" w:color="auto" w:frame="1"/>
+        </w:rPr>
+        <w:t>Pergunta 1</w:t>
+      </w:r>
+    </w:p>
+    <w:p>
+      <w:pPr>
+        <w:shd w:val="clear" w:color="auto" w:fill="FFFFFF"/>
+        <w:rPr>
+          <w:rFonts w:ascii="Arial" w:hAnsi="Arial" w:cs="Arial"/>
+          <w:color w:val="333333"/>
+          <w:sz w:val="21"/>
+          <w:szCs w:val="21"/>
+        </w:rPr>
+      </w:pPr>
+      <w:r>
+        <w:rPr>
+          <w:rFonts w:ascii="Arial" w:hAnsi="Arial" w:cs="Arial"/>
+          <w:noProof/>
+          <w:color w:val="333333"/>
+          <w:sz w:val="21"/>
+          <w:szCs w:val="21"/>
+        </w:rPr>
+        <w:drawing>
+          <wp:inline distT="0" distB="0" distL="0" distR="0" wp14:anchorId="46482A66" wp14:editId="18BA52E3">
+            <wp:extent cx="5400040" cy="935355"/>
+            <wp:effectExtent l="0" t="0" r="0" b="0"/>
+            <wp:docPr id="1169159302" name="Imagem 24"/>
+            <wp:cNvGraphicFramePr>
+              <a:graphicFrameLocks xmlns:a="http://schemas.openxmlformats.org/drawingml/2006/main" noChangeAspect="1"/>
+            </wp:cNvGraphicFramePr>
+            <a:graphic xmlns:a="http://schemas.openxmlformats.org/drawingml/2006/main">
+              <a:graphicData uri="http://schemas.openxmlformats.org/drawingml/2006/picture">
+                <pic:pic xmlns:pic="http://schemas.openxmlformats.org/drawingml/2006/picture">
+                  <pic:nvPicPr>
+                    <pic:cNvPr id="0" name="Picture 43"/>
+                    <pic:cNvPicPr>
+                      <a:picLocks noChangeAspect="1" noChangeArrowheads="1"/>
+                    </pic:cNvPicPr>
+                  </pic:nvPicPr>
+                  <pic:blipFill>
+                    <a:blip r:embed="rId18" cstate="print">
+                      <a:extLst>
+                        <a:ext uri="{28A0092B-C50C-407E-A947-70E740481C1C}">
+                          <a14:useLocalDpi xmlns:a14="http://schemas.microsoft.com/office/drawing/2010/main" val="0"/>
+                        </a:ext>
+                      </a:extLst>
+                    </a:blip>
+                    <a:srcRect/>
+                    <a:stretch>
+                      <a:fillRect/>
+                    </a:stretch>
+                  </pic:blipFill>
+                  <pic:spPr bwMode="auto">
+                    <a:xfrm>
+                      <a:off x="0" y="0"/>
+                      <a:ext cx="5400040" cy="935355"/>
+                    </a:xfrm>
+                    <a:prstGeom prst="rect">
+                      <a:avLst/>
+                    </a:prstGeom>
+                    <a:noFill/>
+                    <a:ln>
+                      <a:noFill/>
+                    </a:ln>
+                  </pic:spPr>
+                </pic:pic>
+              </a:graphicData>
+            </a:graphic>
+          </wp:inline>
+        </w:drawing>
+      </w:r>
+    </w:p>
+    <w:p>
+      <w:pPr>
+        <w:pStyle w:val="NormalWeb"/>
+        <w:shd w:val="clear" w:color="auto" w:fill="FFFFFF"/>
+        <w:spacing w:before="0" w:beforeAutospacing="0"/>
+        <w:rPr>
+          <w:rFonts w:ascii="Arial" w:hAnsi="Arial" w:cs="Arial"/>
+          <w:color w:val="333333"/>
+          <w:sz w:val="21"/>
+          <w:szCs w:val="21"/>
+        </w:rPr>
+      </w:pPr>
+      <w:r>
+        <w:rPr>
+          <w:rFonts w:ascii="Arial" w:hAnsi="Arial" w:cs="Arial"/>
+          <w:color w:val="333333"/>
+          <w:sz w:val="21"/>
+          <w:szCs w:val="21"/>
+        </w:rPr>
+        <w:t xml:space="preserve">Nesta atividade opcional, você identificará lacunas e oportunidades descobertas durante a auditoria competitiva. Depois, você fará um exercício chamado </w:t>
+      </w:r>
+      <w:proofErr w:type="spellStart"/>
+      <w:r>
+        <w:rPr>
+          <w:rFonts w:ascii="Arial" w:hAnsi="Arial" w:cs="Arial"/>
+          <w:color w:val="333333"/>
+          <w:sz w:val="21"/>
+          <w:szCs w:val="21"/>
+        </w:rPr>
+        <w:t>Crazy</w:t>
+      </w:r>
+      <w:proofErr w:type="spellEnd"/>
+      <w:r>
+        <w:rPr>
+          <w:rFonts w:ascii="Arial" w:hAnsi="Arial" w:cs="Arial"/>
+          <w:color w:val="333333"/>
+          <w:sz w:val="21"/>
+          <w:szCs w:val="21"/>
+        </w:rPr>
+        <w:t xml:space="preserve"> </w:t>
+      </w:r>
+      <w:proofErr w:type="spellStart"/>
+      <w:r>
+        <w:rPr>
+          <w:rFonts w:ascii="Arial" w:hAnsi="Arial" w:cs="Arial"/>
+          <w:color w:val="333333"/>
+          <w:sz w:val="21"/>
+          <w:szCs w:val="21"/>
+        </w:rPr>
+        <w:t>Eights</w:t>
+      </w:r>
+      <w:proofErr w:type="spellEnd"/>
+      <w:r>
+        <w:rPr>
+          <w:rFonts w:ascii="Arial" w:hAnsi="Arial" w:cs="Arial"/>
+          <w:color w:val="333333"/>
+          <w:sz w:val="21"/>
+          <w:szCs w:val="21"/>
+        </w:rPr>
+        <w:t xml:space="preserve"> para chegar a soluções baseadas nessa lacuna ou oportunidade. Se você preferir pular esta atividade, fique à vontade para passar para o próximo item do curso. Esta tarefa não é necessária para concluir o curso ou o projeto da </w:t>
+      </w:r>
+      <w:proofErr w:type="spellStart"/>
+      <w:r>
+        <w:rPr>
+          <w:rFonts w:ascii="Arial" w:hAnsi="Arial" w:cs="Arial"/>
+          <w:color w:val="333333"/>
+          <w:sz w:val="21"/>
+          <w:szCs w:val="21"/>
+        </w:rPr>
+        <w:t>CoffeeHouse</w:t>
+      </w:r>
+      <w:proofErr w:type="spellEnd"/>
+      <w:r>
+        <w:rPr>
+          <w:rFonts w:ascii="Arial" w:hAnsi="Arial" w:cs="Arial"/>
+          <w:color w:val="333333"/>
+          <w:sz w:val="21"/>
+          <w:szCs w:val="21"/>
+        </w:rPr>
+        <w:t xml:space="preserve">, mas é uma boa prática. </w:t>
+      </w:r>
+    </w:p>
+    <w:p>
+      <w:pPr>
+        <w:pStyle w:val="NormalWeb"/>
+        <w:shd w:val="clear" w:color="auto" w:fill="FFFFFF"/>
+        <w:spacing w:before="0" w:beforeAutospacing="0"/>
+        <w:rPr>
+          <w:rFonts w:ascii="Arial" w:hAnsi="Arial" w:cs="Arial"/>
+          <w:color w:val="333333"/>
+          <w:sz w:val="21"/>
+          <w:szCs w:val="21"/>
+        </w:rPr>
+      </w:pPr>
+      <w:r>
+        <w:rPr>
+          <w:rFonts w:ascii="Arial" w:hAnsi="Arial" w:cs="Arial"/>
+          <w:color w:val="333333"/>
+          <w:sz w:val="21"/>
+          <w:szCs w:val="21"/>
+        </w:rPr>
+        <w:t xml:space="preserve">O exercício </w:t>
+      </w:r>
+      <w:proofErr w:type="spellStart"/>
+      <w:r>
+        <w:rPr>
+          <w:rStyle w:val="Forte"/>
+          <w:rFonts w:ascii="unset" w:hAnsi="unset" w:cs="Arial"/>
+          <w:color w:val="333333"/>
+          <w:sz w:val="21"/>
+          <w:szCs w:val="21"/>
+        </w:rPr>
+        <w:t>Crazy</w:t>
+      </w:r>
+      <w:proofErr w:type="spellEnd"/>
+      <w:r>
+        <w:rPr>
+          <w:rStyle w:val="Forte"/>
+          <w:rFonts w:ascii="unset" w:hAnsi="unset" w:cs="Arial"/>
+          <w:color w:val="333333"/>
+          <w:sz w:val="21"/>
+          <w:szCs w:val="21"/>
+        </w:rPr>
+        <w:t xml:space="preserve"> </w:t>
+      </w:r>
+      <w:proofErr w:type="spellStart"/>
+      <w:r>
+        <w:rPr>
+          <w:rStyle w:val="Forte"/>
+          <w:rFonts w:ascii="unset" w:hAnsi="unset" w:cs="Arial"/>
+          <w:color w:val="333333"/>
+          <w:sz w:val="21"/>
+          <w:szCs w:val="21"/>
+        </w:rPr>
+        <w:t>Eights</w:t>
+      </w:r>
+      <w:proofErr w:type="spellEnd"/>
+      <w:r>
+        <w:rPr>
+          <w:rFonts w:ascii="Arial" w:hAnsi="Arial" w:cs="Arial"/>
+          <w:color w:val="333333"/>
+          <w:sz w:val="21"/>
+          <w:szCs w:val="21"/>
+        </w:rPr>
+        <w:t xml:space="preserve"> permite comparar ideias, examinar diferentes soluções e reduzir a lista de opções possíveis antes de levar as melhores adiante. Para esta atividade, você precisará de:</w:t>
+      </w:r>
+    </w:p>
+    <w:p>
+      <w:pPr>
+        <w:pStyle w:val="NormalWeb"/>
+        <w:numPr>
+          <w:ilvl w:val="0"/>
+          <w:numId w:val="20"/>
+        </w:numPr>
+        <w:shd w:val="clear" w:color="auto" w:fill="FFFFFF"/>
+        <w:spacing w:before="0" w:beforeAutospacing="0" w:after="0" w:afterAutospacing="0"/>
+        <w:rPr>
+          <w:rFonts w:ascii="Arial" w:hAnsi="Arial" w:cs="Arial"/>
+          <w:color w:val="333333"/>
+          <w:sz w:val="21"/>
+          <w:szCs w:val="21"/>
+        </w:rPr>
+      </w:pPr>
+      <w:r>
+        <w:rPr>
+          <w:rFonts w:ascii="Arial" w:hAnsi="Arial" w:cs="Arial"/>
+          <w:color w:val="333333"/>
+          <w:sz w:val="21"/>
+          <w:szCs w:val="21"/>
+        </w:rPr>
+        <w:t>Uma folha de papel simples A4</w:t>
+      </w:r>
+    </w:p>
+    <w:p>
+      <w:pPr>
+        <w:pStyle w:val="NormalWeb"/>
+        <w:numPr>
+          <w:ilvl w:val="0"/>
+          <w:numId w:val="20"/>
+        </w:numPr>
+        <w:shd w:val="clear" w:color="auto" w:fill="FFFFFF"/>
+        <w:spacing w:before="0" w:beforeAutospacing="0" w:after="0" w:afterAutospacing="0"/>
+        <w:rPr>
+          <w:rFonts w:ascii="Arial" w:hAnsi="Arial" w:cs="Arial"/>
+          <w:color w:val="333333"/>
+          <w:sz w:val="21"/>
+          <w:szCs w:val="21"/>
+        </w:rPr>
+      </w:pPr>
+      <w:r>
+        <w:rPr>
+          <w:rFonts w:ascii="Arial" w:hAnsi="Arial" w:cs="Arial"/>
+          <w:color w:val="333333"/>
+          <w:sz w:val="21"/>
+          <w:szCs w:val="21"/>
+        </w:rPr>
+        <w:t>Algo para desenhar, como uma caneta ou lápis</w:t>
+      </w:r>
+    </w:p>
+    <w:p>
+      <w:pPr>
+        <w:pStyle w:val="NormalWeb"/>
+        <w:numPr>
+          <w:ilvl w:val="0"/>
+          <w:numId w:val="20"/>
+        </w:numPr>
+        <w:shd w:val="clear" w:color="auto" w:fill="FFFFFF"/>
+        <w:spacing w:before="0" w:beforeAutospacing="0" w:after="0" w:afterAutospacing="0"/>
+        <w:rPr>
+          <w:rFonts w:ascii="Arial" w:hAnsi="Arial" w:cs="Arial"/>
+          <w:color w:val="333333"/>
+          <w:sz w:val="21"/>
+          <w:szCs w:val="21"/>
+        </w:rPr>
+      </w:pPr>
+      <w:r>
+        <w:rPr>
+          <w:rFonts w:ascii="Arial" w:hAnsi="Arial" w:cs="Arial"/>
+          <w:color w:val="333333"/>
+          <w:sz w:val="21"/>
+          <w:szCs w:val="21"/>
+        </w:rPr>
+        <w:t>Um cronômetro</w:t>
+      </w:r>
+    </w:p>
+    <w:p>
+      <w:pPr>
+        <w:shd w:val="clear" w:color="auto" w:fill="FFFFFF"/>
+        <w:rPr>
+          <w:rFonts w:ascii="Arial" w:hAnsi="Arial" w:cs="Arial"/>
+          <w:color w:val="333333"/>
+          <w:sz w:val="21"/>
+          <w:szCs w:val="21"/>
+        </w:rPr>
+      </w:pPr>
+      <w:r>
+        <w:rPr>
+          <w:rFonts w:ascii="Arial" w:hAnsi="Arial" w:cs="Arial"/>
+          <w:noProof/>
+          <w:color w:val="333333"/>
+          <w:sz w:val="21"/>
+          <w:szCs w:val="21"/>
+        </w:rPr>
+        <w:drawing>
+          <wp:inline distT="0" distB="0" distL="0" distR="0" wp14:anchorId="598F6F9B" wp14:editId="6B46DDDD">
+            <wp:extent cx="5400040" cy="938530"/>
+            <wp:effectExtent l="0" t="0" r="0" b="0"/>
+            <wp:docPr id="665190200" name="Imagem 23"/>
+            <wp:cNvGraphicFramePr>
+              <a:graphicFrameLocks xmlns:a="http://schemas.openxmlformats.org/drawingml/2006/main" noChangeAspect="1"/>
+            </wp:cNvGraphicFramePr>
+            <a:graphic xmlns:a="http://schemas.openxmlformats.org/drawingml/2006/main">
+              <a:graphicData uri="http://schemas.openxmlformats.org/drawingml/2006/picture">
+                <pic:pic xmlns:pic="http://schemas.openxmlformats.org/drawingml/2006/picture">
+                  <pic:nvPicPr>
+                    <pic:cNvPr id="0" name="Picture 44"/>
+                    <pic:cNvPicPr>
+                      <a:picLocks noChangeAspect="1" noChangeArrowheads="1"/>
+                    </pic:cNvPicPr>
+                  </pic:nvPicPr>
+                  <pic:blipFill>
+                    <a:blip r:embed="rId19" cstate="print">
+                      <a:extLst>
+                        <a:ext uri="{28A0092B-C50C-407E-A947-70E740481C1C}">
+                          <a14:useLocalDpi xmlns:a14="http://schemas.microsoft.com/office/drawing/2010/main" val="0"/>
+                        </a:ext>
+                      </a:extLst>
+                    </a:blip>
+                    <a:srcRect/>
+                    <a:stretch>
+                      <a:fillRect/>
+                    </a:stretch>
+                  </pic:blipFill>
+                  <pic:spPr bwMode="auto">
+                    <a:xfrm>
+                      <a:off x="0" y="0"/>
+                      <a:ext cx="5400040" cy="938530"/>
+                    </a:xfrm>
+                    <a:prstGeom prst="rect">
+                      <a:avLst/>
+                    </a:prstGeom>
+                    <a:noFill/>
+                    <a:ln>
+                      <a:noFill/>
+                    </a:ln>
+                  </pic:spPr>
+                </pic:pic>
+              </a:graphicData>
+            </a:graphic>
+          </wp:inline>
+        </w:drawing>
+      </w:r>
+    </w:p>
+    <w:p>
+      <w:pPr>
+        <w:pStyle w:val="NormalWeb"/>
+        <w:shd w:val="clear" w:color="auto" w:fill="FFFFFF"/>
+        <w:spacing w:before="0" w:beforeAutospacing="0"/>
+        <w:rPr>
+          <w:rFonts w:ascii="Arial" w:hAnsi="Arial" w:cs="Arial"/>
+          <w:color w:val="333333"/>
+          <w:sz w:val="21"/>
+          <w:szCs w:val="21"/>
+        </w:rPr>
+      </w:pPr>
+      <w:r>
+        <w:rPr>
+          <w:rStyle w:val="Forte"/>
+          <w:rFonts w:ascii="unset" w:hAnsi="unset" w:cs="Arial"/>
+          <w:color w:val="333333"/>
+          <w:sz w:val="21"/>
+          <w:szCs w:val="21"/>
+        </w:rPr>
+        <w:t xml:space="preserve">Como conduzir o exercício </w:t>
+      </w:r>
+      <w:proofErr w:type="spellStart"/>
+      <w:r>
+        <w:rPr>
+          <w:rStyle w:val="Forte"/>
+          <w:rFonts w:ascii="unset" w:hAnsi="unset" w:cs="Arial"/>
+          <w:color w:val="333333"/>
+          <w:sz w:val="21"/>
+          <w:szCs w:val="21"/>
+        </w:rPr>
+        <w:t>Crazy</w:t>
+      </w:r>
+      <w:proofErr w:type="spellEnd"/>
+      <w:r>
+        <w:rPr>
+          <w:rStyle w:val="Forte"/>
+          <w:rFonts w:ascii="unset" w:hAnsi="unset" w:cs="Arial"/>
+          <w:color w:val="333333"/>
+          <w:sz w:val="21"/>
+          <w:szCs w:val="21"/>
+        </w:rPr>
+        <w:t xml:space="preserve"> </w:t>
+      </w:r>
+      <w:proofErr w:type="spellStart"/>
+      <w:r>
+        <w:rPr>
+          <w:rStyle w:val="Forte"/>
+          <w:rFonts w:ascii="unset" w:hAnsi="unset" w:cs="Arial"/>
+          <w:color w:val="333333"/>
+          <w:sz w:val="21"/>
+          <w:szCs w:val="21"/>
+        </w:rPr>
+        <w:t>Eights</w:t>
+      </w:r>
+      <w:proofErr w:type="spellEnd"/>
+    </w:p>
+    <w:p>
+      <w:pPr>
+        <w:pStyle w:val="NormalWeb"/>
+        <w:shd w:val="clear" w:color="auto" w:fill="FFFFFF"/>
+        <w:spacing w:before="0" w:beforeAutospacing="0"/>
+        <w:rPr>
+          <w:rFonts w:ascii="Arial" w:hAnsi="Arial" w:cs="Arial"/>
+          <w:color w:val="333333"/>
+          <w:sz w:val="21"/>
+          <w:szCs w:val="21"/>
+        </w:rPr>
+      </w:pPr>
+      <w:r>
+        <w:rPr>
+          <w:rFonts w:ascii="Arial" w:hAnsi="Arial" w:cs="Arial"/>
+          <w:color w:val="333333"/>
+          <w:sz w:val="21"/>
+          <w:szCs w:val="21"/>
+        </w:rPr>
+        <w:t xml:space="preserve">Você já deve ter identificado várias lacunas e oportunidades para o cenário da </w:t>
+      </w:r>
+      <w:proofErr w:type="spellStart"/>
+      <w:r>
+        <w:rPr>
+          <w:rFonts w:ascii="Arial" w:hAnsi="Arial" w:cs="Arial"/>
+          <w:color w:val="333333"/>
+          <w:sz w:val="21"/>
+          <w:szCs w:val="21"/>
+        </w:rPr>
+        <w:t>CoffeeHouse</w:t>
+      </w:r>
+      <w:proofErr w:type="spellEnd"/>
+      <w:r>
+        <w:rPr>
+          <w:rFonts w:ascii="Arial" w:hAnsi="Arial" w:cs="Arial"/>
+          <w:color w:val="333333"/>
+          <w:sz w:val="21"/>
+          <w:szCs w:val="21"/>
+        </w:rPr>
+        <w:t xml:space="preserve"> na atividade </w:t>
+      </w:r>
+      <w:hyperlink r:id="rId20" w:tgtFrame="_blank" w:history="1">
+        <w:r>
+          <w:rPr>
+            <w:rStyle w:val="Hyperlink"/>
+            <w:rFonts w:ascii="Arial" w:eastAsiaTheme="majorEastAsia" w:hAnsi="Arial" w:cs="Arial"/>
+            <w:sz w:val="21"/>
+            <w:szCs w:val="21"/>
+          </w:rPr>
+          <w:t xml:space="preserve">Criar uma auditoria competitiva para o projeto da </w:t>
+        </w:r>
+        <w:proofErr w:type="spellStart"/>
+        <w:r>
+          <w:rPr>
+            <w:rStyle w:val="Hyperlink"/>
+            <w:rFonts w:ascii="Arial" w:eastAsiaTheme="majorEastAsia" w:hAnsi="Arial" w:cs="Arial"/>
+            <w:sz w:val="21"/>
+            <w:szCs w:val="21"/>
+          </w:rPr>
+          <w:t>CoffeeHouse</w:t>
+        </w:r>
+        <w:proofErr w:type="spellEnd"/>
+      </w:hyperlink>
+      <w:r>
+        <w:rPr>
+          <w:rFonts w:ascii="Arial" w:hAnsi="Arial" w:cs="Arial"/>
+          <w:color w:val="333333"/>
+          <w:sz w:val="21"/>
+          <w:szCs w:val="21"/>
+          <w:u w:val="single"/>
+        </w:rPr>
+        <w:t>.</w:t>
+      </w:r>
+      <w:r>
+        <w:rPr>
+          <w:rFonts w:ascii="Arial" w:hAnsi="Arial" w:cs="Arial"/>
+          <w:color w:val="333333"/>
+          <w:sz w:val="21"/>
+          <w:szCs w:val="21"/>
+        </w:rPr>
+        <w:t xml:space="preserve"> Qualquer uma das lacunas e oportunidades identificadas pode ser usada nesta atividade. </w:t>
+      </w:r>
+    </w:p>
+    <w:p>
+      <w:pPr>
+        <w:pStyle w:val="NormalWeb"/>
+        <w:shd w:val="clear" w:color="auto" w:fill="FFFFFF"/>
+        <w:spacing w:before="0" w:beforeAutospacing="0"/>
+        <w:rPr>
+          <w:rFonts w:ascii="Arial" w:hAnsi="Arial" w:cs="Arial"/>
+          <w:color w:val="333333"/>
+          <w:sz w:val="21"/>
+          <w:szCs w:val="21"/>
+        </w:rPr>
+      </w:pPr>
+      <w:r>
+        <w:rPr>
+          <w:rFonts w:ascii="Arial" w:hAnsi="Arial" w:cs="Arial"/>
+          <w:color w:val="333333"/>
+          <w:sz w:val="21"/>
+          <w:szCs w:val="21"/>
+        </w:rPr>
+        <w:t xml:space="preserve">Se você ainda não completou a atividade de auditoria competitiva, temos um exemplo da </w:t>
+      </w:r>
+      <w:proofErr w:type="spellStart"/>
+      <w:r>
+        <w:rPr>
+          <w:rFonts w:ascii="Arial" w:hAnsi="Arial" w:cs="Arial"/>
+          <w:color w:val="333333"/>
+          <w:sz w:val="21"/>
+          <w:szCs w:val="21"/>
+        </w:rPr>
+        <w:t>CoffeeHouse</w:t>
+      </w:r>
+      <w:proofErr w:type="spellEnd"/>
+      <w:r>
+        <w:rPr>
+          <w:rFonts w:ascii="Arial" w:hAnsi="Arial" w:cs="Arial"/>
+          <w:color w:val="333333"/>
+          <w:sz w:val="21"/>
+          <w:szCs w:val="21"/>
+        </w:rPr>
+        <w:t xml:space="preserve"> que pode ser usado:</w:t>
+      </w:r>
+    </w:p>
+    <w:p>
+      <w:pPr>
+        <w:pStyle w:val="NormalWeb"/>
+        <w:shd w:val="clear" w:color="auto" w:fill="FFFFFF"/>
+        <w:spacing w:before="0" w:beforeAutospacing="0"/>
+        <w:rPr>
+          <w:rFonts w:ascii="Arial" w:hAnsi="Arial" w:cs="Arial"/>
+          <w:color w:val="333333"/>
+          <w:sz w:val="21"/>
+          <w:szCs w:val="21"/>
+        </w:rPr>
+      </w:pPr>
+      <w:r>
+        <w:rPr>
+          <w:rFonts w:ascii="Arial" w:hAnsi="Arial" w:cs="Arial"/>
+          <w:color w:val="333333"/>
+          <w:sz w:val="21"/>
+          <w:szCs w:val="21"/>
+        </w:rPr>
+        <w:t>Para ver o exemplo completo para este item do curso, clique no link abaixo e selecione "Usar modelo".</w:t>
+      </w:r>
+    </w:p>
+    <w:p>
+      <w:pPr>
+        <w:pStyle w:val="NormalWeb"/>
+        <w:shd w:val="clear" w:color="auto" w:fill="FFFFFF"/>
+        <w:spacing w:before="0" w:beforeAutospacing="0"/>
+        <w:rPr>
+          <w:rFonts w:ascii="Arial" w:hAnsi="Arial" w:cs="Arial"/>
+          <w:color w:val="333333"/>
+          <w:sz w:val="21"/>
+          <w:szCs w:val="21"/>
+        </w:rPr>
+      </w:pPr>
+      <w:r>
+        <w:rPr>
+          <w:rFonts w:ascii="Arial" w:hAnsi="Arial" w:cs="Arial"/>
+          <w:color w:val="333333"/>
+          <w:sz w:val="21"/>
+          <w:szCs w:val="21"/>
+        </w:rPr>
+        <w:t xml:space="preserve">Link para o exemplo: </w:t>
+      </w:r>
+      <w:hyperlink r:id="rId21" w:anchor="gid=2073884517" w:tgtFrame="_blank" w:history="1">
+        <w:r>
+          <w:rPr>
+            <w:rStyle w:val="Forte"/>
+            <w:rFonts w:ascii="unset" w:hAnsi="unset" w:cs="Arial"/>
+            <w:sz w:val="21"/>
+            <w:szCs w:val="21"/>
+          </w:rPr>
+          <w:t xml:space="preserve">Auditoria competitiva da </w:t>
+        </w:r>
+        <w:proofErr w:type="spellStart"/>
+        <w:r>
+          <w:rPr>
+            <w:rStyle w:val="Forte"/>
+            <w:rFonts w:ascii="unset" w:hAnsi="unset" w:cs="Arial"/>
+            <w:sz w:val="21"/>
+            <w:szCs w:val="21"/>
+          </w:rPr>
+          <w:t>CoffeeHouse</w:t>
+        </w:r>
+        <w:proofErr w:type="spellEnd"/>
+      </w:hyperlink>
+    </w:p>
+    <w:p>
+      <w:pPr>
+        <w:pStyle w:val="NormalWeb"/>
+        <w:shd w:val="clear" w:color="auto" w:fill="FFFFFF"/>
+        <w:spacing w:before="0" w:beforeAutospacing="0"/>
+        <w:rPr>
+          <w:rFonts w:ascii="Arial" w:hAnsi="Arial" w:cs="Arial"/>
+          <w:color w:val="333333"/>
+          <w:sz w:val="21"/>
+          <w:szCs w:val="21"/>
+        </w:rPr>
+      </w:pPr>
+      <w:r>
+        <w:rPr>
+          <w:rStyle w:val="Forte"/>
+          <w:rFonts w:ascii="unset" w:hAnsi="unset" w:cs="Arial"/>
+          <w:color w:val="333333"/>
+          <w:sz w:val="21"/>
+          <w:szCs w:val="21"/>
+        </w:rPr>
+        <w:t>OU</w:t>
+      </w:r>
+    </w:p>
+    <w:p>
+      <w:pPr>
+        <w:pStyle w:val="NormalWeb"/>
+        <w:shd w:val="clear" w:color="auto" w:fill="FFFFFF"/>
+        <w:spacing w:before="0" w:beforeAutospacing="0"/>
+        <w:rPr>
+          <w:rFonts w:ascii="Arial" w:hAnsi="Arial" w:cs="Arial"/>
+          <w:color w:val="333333"/>
+          <w:sz w:val="21"/>
+          <w:szCs w:val="21"/>
+        </w:rPr>
+      </w:pPr>
+      <w:r>
+        <w:rPr>
+          <w:rFonts w:ascii="Arial" w:hAnsi="Arial" w:cs="Arial"/>
+          <w:color w:val="333333"/>
+          <w:sz w:val="21"/>
+          <w:szCs w:val="21"/>
+        </w:rPr>
+        <w:t xml:space="preserve">Caso você não tenha uma conta do Google, faça o download direto do exemplo pelo anexo abaixo. </w:t>
+      </w:r>
+    </w:p>
+    <w:p>
+      <w:pPr>
+        <w:pStyle w:val="NormalWeb"/>
+        <w:shd w:val="clear" w:color="auto" w:fill="FFFFFF"/>
+        <w:spacing w:before="0" w:beforeAutospacing="0"/>
+        <w:rPr>
+          <w:rFonts w:ascii="Arial" w:hAnsi="Arial" w:cs="Arial"/>
+          <w:color w:val="333333"/>
+          <w:sz w:val="21"/>
+          <w:szCs w:val="21"/>
+        </w:rPr>
+      </w:pPr>
+      <w:r>
+        <w:rPr>
+          <w:rFonts w:ascii="Arial" w:hAnsi="Arial" w:cs="Arial"/>
+          <w:color w:val="333333"/>
+          <w:sz w:val="21"/>
+          <w:szCs w:val="21"/>
+        </w:rPr>
+        <w:t>Para ver o exemplo completo para este item do curso, clique no link abaixo e selecione "Usar modelo".</w:t>
+      </w:r>
+    </w:p>
+    <w:p>
+      <w:pPr>
+        <w:pStyle w:val="NormalWeb"/>
+        <w:shd w:val="clear" w:color="auto" w:fill="FFFFFF"/>
+        <w:spacing w:before="0" w:beforeAutospacing="0"/>
+        <w:rPr>
+          <w:rFonts w:ascii="Arial" w:hAnsi="Arial" w:cs="Arial"/>
+          <w:color w:val="333333"/>
+          <w:sz w:val="21"/>
+          <w:szCs w:val="21"/>
+        </w:rPr>
+      </w:pPr>
+      <w:r>
+        <w:rPr>
+          <w:rFonts w:ascii="Arial" w:hAnsi="Arial" w:cs="Arial"/>
+          <w:color w:val="333333"/>
+          <w:sz w:val="21"/>
+          <w:szCs w:val="21"/>
+        </w:rPr>
+        <w:t xml:space="preserve">Link para o exemplo: </w:t>
+      </w:r>
+      <w:hyperlink r:id="rId22" w:anchor="heading=h.ro6simovwtk5" w:tgtFrame="_blank" w:history="1">
+        <w:r>
+          <w:rPr>
+            <w:rStyle w:val="Forte"/>
+            <w:rFonts w:ascii="unset" w:hAnsi="unset" w:cs="Arial"/>
+            <w:sz w:val="21"/>
+            <w:szCs w:val="21"/>
+          </w:rPr>
+          <w:t xml:space="preserve">Relatório de auditoria competitiva da </w:t>
+        </w:r>
+        <w:proofErr w:type="spellStart"/>
+        <w:r>
+          <w:rPr>
+            <w:rStyle w:val="Forte"/>
+            <w:rFonts w:ascii="unset" w:hAnsi="unset" w:cs="Arial"/>
+            <w:sz w:val="21"/>
+            <w:szCs w:val="21"/>
+          </w:rPr>
+          <w:t>CoffeeHouse</w:t>
+        </w:r>
+        <w:proofErr w:type="spellEnd"/>
+        <w:r>
+          <w:rPr>
+            <w:rStyle w:val="Forte"/>
+            <w:rFonts w:ascii="unset" w:hAnsi="unset" w:cs="Arial"/>
+            <w:sz w:val="21"/>
+            <w:szCs w:val="21"/>
+          </w:rPr>
+          <w:t xml:space="preserve"> </w:t>
+        </w:r>
+      </w:hyperlink>
+    </w:p>
+    <w:p>
+      <w:pPr>
+        <w:pStyle w:val="NormalWeb"/>
+        <w:shd w:val="clear" w:color="auto" w:fill="FFFFFF"/>
+        <w:spacing w:before="0" w:beforeAutospacing="0"/>
+        <w:rPr>
+          <w:rFonts w:ascii="Arial" w:hAnsi="Arial" w:cs="Arial"/>
+          <w:color w:val="333333"/>
+          <w:sz w:val="21"/>
+          <w:szCs w:val="21"/>
+        </w:rPr>
+      </w:pPr>
+      <w:r>
+        <w:rPr>
+          <w:rStyle w:val="Forte"/>
+          <w:rFonts w:ascii="unset" w:hAnsi="unset" w:cs="Arial"/>
+          <w:color w:val="333333"/>
+          <w:sz w:val="21"/>
+          <w:szCs w:val="21"/>
+        </w:rPr>
+        <w:lastRenderedPageBreak/>
+        <w:t>OU</w:t>
+      </w:r>
+    </w:p>
+    <w:p>
+      <w:pPr>
+        <w:pStyle w:val="NormalWeb"/>
+        <w:shd w:val="clear" w:color="auto" w:fill="FFFFFF"/>
+        <w:spacing w:before="0" w:beforeAutospacing="0"/>
+        <w:rPr>
+          <w:rFonts w:ascii="Arial" w:hAnsi="Arial" w:cs="Arial"/>
+          <w:color w:val="333333"/>
+          <w:sz w:val="21"/>
+          <w:szCs w:val="21"/>
+        </w:rPr>
+      </w:pPr>
+      <w:r>
+        <w:rPr>
+          <w:rFonts w:ascii="Arial" w:hAnsi="Arial" w:cs="Arial"/>
+          <w:color w:val="333333"/>
+          <w:sz w:val="21"/>
+          <w:szCs w:val="21"/>
+        </w:rPr>
+        <w:t>Caso você não tenha uma conta do Google, faça o download direto do exemplo pelo anexo abaixo.</w:t>
+      </w:r>
+    </w:p>
+    <w:p>
+      <w:pPr>
+        <w:pStyle w:val="NormalWeb"/>
+        <w:shd w:val="clear" w:color="auto" w:fill="FFFFFF"/>
+        <w:spacing w:before="0" w:beforeAutospacing="0"/>
+        <w:rPr>
+          <w:rFonts w:ascii="Arial" w:hAnsi="Arial" w:cs="Arial"/>
+          <w:color w:val="333333"/>
+          <w:sz w:val="21"/>
+          <w:szCs w:val="21"/>
+        </w:rPr>
+      </w:pPr>
+      <w:r>
+        <w:rPr>
+          <w:rFonts w:ascii="Arial" w:hAnsi="Arial" w:cs="Arial"/>
+          <w:color w:val="333333"/>
+          <w:sz w:val="21"/>
+          <w:szCs w:val="21"/>
+        </w:rPr>
+        <w:t xml:space="preserve">Para acessar o cenário de negócios da </w:t>
+      </w:r>
+      <w:proofErr w:type="spellStart"/>
+      <w:r>
+        <w:rPr>
+          <w:rFonts w:ascii="Arial" w:hAnsi="Arial" w:cs="Arial"/>
+          <w:color w:val="333333"/>
+          <w:sz w:val="21"/>
+          <w:szCs w:val="21"/>
+        </w:rPr>
+        <w:t>CoffeeHouse</w:t>
+      </w:r>
+      <w:proofErr w:type="spellEnd"/>
+      <w:r>
+        <w:rPr>
+          <w:rFonts w:ascii="Arial" w:hAnsi="Arial" w:cs="Arial"/>
+          <w:color w:val="333333"/>
+          <w:sz w:val="21"/>
+          <w:szCs w:val="21"/>
+        </w:rPr>
+        <w:t>, clique no link abaixo e selecione “Usar modelo”.</w:t>
+      </w:r>
+    </w:p>
+    <w:p>
+      <w:pPr>
+        <w:pStyle w:val="NormalWeb"/>
+        <w:shd w:val="clear" w:color="auto" w:fill="FFFFFF"/>
+        <w:spacing w:before="0" w:beforeAutospacing="0"/>
+        <w:rPr>
+          <w:rFonts w:ascii="Arial" w:hAnsi="Arial" w:cs="Arial"/>
+          <w:color w:val="333333"/>
+          <w:sz w:val="21"/>
+          <w:szCs w:val="21"/>
+        </w:rPr>
+      </w:pPr>
+      <w:r>
+        <w:rPr>
+          <w:rFonts w:ascii="Arial" w:hAnsi="Arial" w:cs="Arial"/>
+          <w:color w:val="333333"/>
+          <w:sz w:val="21"/>
+          <w:szCs w:val="21"/>
+        </w:rPr>
+        <w:t xml:space="preserve">Link para o exemplo: </w:t>
+      </w:r>
+      <w:hyperlink r:id="rId23" w:tgtFrame="_blank" w:history="1">
+        <w:r>
+          <w:rPr>
+            <w:rStyle w:val="Forte"/>
+            <w:rFonts w:ascii="unset" w:hAnsi="unset" w:cs="Arial"/>
+            <w:sz w:val="21"/>
+            <w:szCs w:val="21"/>
+          </w:rPr>
+          <w:t xml:space="preserve">Cenário de negócios da </w:t>
+        </w:r>
+        <w:proofErr w:type="spellStart"/>
+        <w:r>
+          <w:rPr>
+            <w:rStyle w:val="Forte"/>
+            <w:rFonts w:ascii="unset" w:hAnsi="unset" w:cs="Arial"/>
+            <w:sz w:val="21"/>
+            <w:szCs w:val="21"/>
+          </w:rPr>
+          <w:t>CoffeeHouse</w:t>
+        </w:r>
+        <w:proofErr w:type="spellEnd"/>
+      </w:hyperlink>
+    </w:p>
+    <w:p>
+      <w:pPr>
+        <w:pStyle w:val="NormalWeb"/>
+        <w:shd w:val="clear" w:color="auto" w:fill="FFFFFF"/>
+        <w:spacing w:before="0" w:beforeAutospacing="0"/>
+        <w:rPr>
+          <w:rFonts w:ascii="Arial" w:hAnsi="Arial" w:cs="Arial"/>
+          <w:color w:val="333333"/>
+          <w:sz w:val="21"/>
+          <w:szCs w:val="21"/>
+        </w:rPr>
+      </w:pPr>
+      <w:r>
+        <w:rPr>
+          <w:rStyle w:val="Forte"/>
+          <w:rFonts w:ascii="unset" w:hAnsi="unset" w:cs="Arial"/>
+          <w:color w:val="333333"/>
+          <w:sz w:val="21"/>
+          <w:szCs w:val="21"/>
+        </w:rPr>
+        <w:t>OU</w:t>
+      </w:r>
+    </w:p>
+    <w:p>
+      <w:pPr>
+        <w:pStyle w:val="NormalWeb"/>
+        <w:shd w:val="clear" w:color="auto" w:fill="FFFFFF"/>
+        <w:spacing w:before="0" w:beforeAutospacing="0"/>
+        <w:rPr>
+          <w:rFonts w:ascii="Arial" w:hAnsi="Arial" w:cs="Arial"/>
+          <w:color w:val="333333"/>
+          <w:sz w:val="21"/>
+          <w:szCs w:val="21"/>
+        </w:rPr>
+      </w:pPr>
+      <w:r>
+        <w:rPr>
+          <w:rFonts w:ascii="Arial" w:hAnsi="Arial" w:cs="Arial"/>
+          <w:color w:val="333333"/>
+          <w:sz w:val="21"/>
+          <w:szCs w:val="21"/>
+        </w:rPr>
+        <w:t>Caso você não tenha uma conta do Google, faça o download direto do exemplo pelo anexo abaixo.</w:t>
+      </w:r>
+    </w:p>
+    <w:p>
+      <w:pPr>
+        <w:pStyle w:val="NormalWeb"/>
+        <w:shd w:val="clear" w:color="auto" w:fill="FFFFFF"/>
+        <w:spacing w:before="0" w:beforeAutospacing="0"/>
+        <w:rPr>
+          <w:rFonts w:ascii="Arial" w:hAnsi="Arial" w:cs="Arial"/>
+          <w:color w:val="333333"/>
+          <w:sz w:val="21"/>
+          <w:szCs w:val="21"/>
+        </w:rPr>
+      </w:pPr>
+      <w:r>
+        <w:rPr>
+          <w:rStyle w:val="Forte"/>
+          <w:rFonts w:ascii="unset" w:hAnsi="unset" w:cs="Arial"/>
+          <w:color w:val="333333"/>
+          <w:sz w:val="21"/>
+          <w:szCs w:val="21"/>
+        </w:rPr>
+        <w:t>Etapa 1: Reunir os materiais</w:t>
+      </w:r>
+    </w:p>
+    <w:p>
+      <w:pPr>
+        <w:pStyle w:val="NormalWeb"/>
+        <w:numPr>
+          <w:ilvl w:val="0"/>
+          <w:numId w:val="21"/>
+        </w:numPr>
+        <w:shd w:val="clear" w:color="auto" w:fill="FFFFFF"/>
+        <w:spacing w:before="0" w:beforeAutospacing="0" w:after="0" w:afterAutospacing="0"/>
+        <w:rPr>
+          <w:rFonts w:ascii="Arial" w:hAnsi="Arial" w:cs="Arial"/>
+          <w:color w:val="333333"/>
+          <w:sz w:val="21"/>
+          <w:szCs w:val="21"/>
+        </w:rPr>
+      </w:pPr>
+      <w:r>
+        <w:rPr>
+          <w:rFonts w:ascii="Arial" w:hAnsi="Arial" w:cs="Arial"/>
+          <w:color w:val="333333"/>
+          <w:sz w:val="21"/>
+          <w:szCs w:val="21"/>
+        </w:rPr>
+        <w:t>Uma folha de papel simples A4</w:t>
+      </w:r>
+    </w:p>
+    <w:p>
+      <w:pPr>
+        <w:pStyle w:val="NormalWeb"/>
+        <w:numPr>
+          <w:ilvl w:val="0"/>
+          <w:numId w:val="21"/>
+        </w:numPr>
+        <w:shd w:val="clear" w:color="auto" w:fill="FFFFFF"/>
+        <w:spacing w:before="0" w:beforeAutospacing="0" w:after="0" w:afterAutospacing="0"/>
+        <w:rPr>
+          <w:rFonts w:ascii="Arial" w:hAnsi="Arial" w:cs="Arial"/>
+          <w:color w:val="333333"/>
+          <w:sz w:val="21"/>
+          <w:szCs w:val="21"/>
+        </w:rPr>
+      </w:pPr>
+      <w:r>
+        <w:rPr>
+          <w:rFonts w:ascii="Arial" w:hAnsi="Arial" w:cs="Arial"/>
+          <w:color w:val="333333"/>
+          <w:sz w:val="21"/>
+          <w:szCs w:val="21"/>
+        </w:rPr>
+        <w:t>Algo para desenhar, como uma caneta ou lápis</w:t>
+      </w:r>
+    </w:p>
+    <w:p>
+      <w:pPr>
+        <w:pStyle w:val="NormalWeb"/>
+        <w:numPr>
+          <w:ilvl w:val="0"/>
+          <w:numId w:val="21"/>
+        </w:numPr>
+        <w:shd w:val="clear" w:color="auto" w:fill="FFFFFF"/>
+        <w:spacing w:before="0" w:beforeAutospacing="0" w:after="0" w:afterAutospacing="0"/>
+        <w:rPr>
+          <w:rFonts w:ascii="Arial" w:hAnsi="Arial" w:cs="Arial"/>
+          <w:color w:val="333333"/>
+          <w:sz w:val="21"/>
+          <w:szCs w:val="21"/>
+        </w:rPr>
+      </w:pPr>
+      <w:r>
+        <w:rPr>
+          <w:rFonts w:ascii="Arial" w:hAnsi="Arial" w:cs="Arial"/>
+          <w:color w:val="333333"/>
+          <w:sz w:val="21"/>
+          <w:szCs w:val="21"/>
+        </w:rPr>
+        <w:t>Um cronômetro</w:t>
+      </w:r>
+    </w:p>
+    <w:p>
+      <w:pPr>
+        <w:pStyle w:val="NormalWeb"/>
+        <w:shd w:val="clear" w:color="auto" w:fill="FFFFFF"/>
+        <w:spacing w:before="0" w:beforeAutospacing="0"/>
+        <w:rPr>
+          <w:rFonts w:ascii="Arial" w:hAnsi="Arial" w:cs="Arial"/>
+          <w:color w:val="333333"/>
+          <w:sz w:val="21"/>
+          <w:szCs w:val="21"/>
+        </w:rPr>
+      </w:pPr>
+      <w:r>
+        <w:rPr>
+          <w:rStyle w:val="Forte"/>
+          <w:rFonts w:ascii="unset" w:hAnsi="unset" w:cs="Arial"/>
+          <w:color w:val="333333"/>
+          <w:sz w:val="21"/>
+          <w:szCs w:val="21"/>
+        </w:rPr>
+        <w:t>Etapa 2: Identificar uma lacuna ou oportunidade para abordar</w:t>
+      </w:r>
+    </w:p>
+    <w:p>
+      <w:pPr>
+        <w:pStyle w:val="NormalWeb"/>
+        <w:shd w:val="clear" w:color="auto" w:fill="FFFFFF"/>
+        <w:spacing w:before="0" w:beforeAutospacing="0"/>
+        <w:rPr>
+          <w:rFonts w:ascii="Arial" w:hAnsi="Arial" w:cs="Arial"/>
+          <w:color w:val="333333"/>
+          <w:sz w:val="21"/>
+          <w:szCs w:val="21"/>
+        </w:rPr>
+      </w:pPr>
+      <w:r>
+        <w:rPr>
+          <w:rFonts w:ascii="Arial" w:hAnsi="Arial" w:cs="Arial"/>
+          <w:color w:val="333333"/>
+          <w:sz w:val="21"/>
+          <w:szCs w:val="21"/>
+        </w:rPr>
+        <w:t xml:space="preserve">Leia a planilha e o relatório de auditoria competitiva para identificar uma lacuna ou oportunidade no modelo de negócios da </w:t>
+      </w:r>
+      <w:proofErr w:type="spellStart"/>
+      <w:r>
+        <w:rPr>
+          <w:rFonts w:ascii="Arial" w:hAnsi="Arial" w:cs="Arial"/>
+          <w:color w:val="333333"/>
+          <w:sz w:val="21"/>
+          <w:szCs w:val="21"/>
+        </w:rPr>
+        <w:t>CoffeeHouse</w:t>
+      </w:r>
+      <w:proofErr w:type="spellEnd"/>
+      <w:r>
+        <w:rPr>
+          <w:rFonts w:ascii="Arial" w:hAnsi="Arial" w:cs="Arial"/>
+          <w:color w:val="333333"/>
+          <w:sz w:val="21"/>
+          <w:szCs w:val="21"/>
+        </w:rPr>
+        <w:t xml:space="preserve">. Anote no papel qual lacuna ou oportunidade você está abordando. </w:t>
+      </w:r>
+    </w:p>
+    <w:p>
+      <w:pPr>
+        <w:pStyle w:val="NormalWeb"/>
+        <w:shd w:val="clear" w:color="auto" w:fill="FFFFFF"/>
+        <w:spacing w:before="0" w:beforeAutospacing="0"/>
+        <w:rPr>
+          <w:rFonts w:ascii="Arial" w:hAnsi="Arial" w:cs="Arial"/>
+          <w:color w:val="333333"/>
+          <w:sz w:val="21"/>
+          <w:szCs w:val="21"/>
+        </w:rPr>
+      </w:pPr>
+      <w:r>
+        <w:rPr>
+          <w:rFonts w:ascii="Arial" w:hAnsi="Arial" w:cs="Arial"/>
+          <w:color w:val="333333"/>
+          <w:sz w:val="21"/>
+          <w:szCs w:val="21"/>
+        </w:rPr>
+        <w:t xml:space="preserve">Um exemplo de lacuna pode ser: você está conduzindo uma auditoria competitiva da </w:t>
+      </w:r>
+      <w:proofErr w:type="spellStart"/>
+      <w:r>
+        <w:rPr>
+          <w:rFonts w:ascii="Arial" w:hAnsi="Arial" w:cs="Arial"/>
+          <w:color w:val="333333"/>
+          <w:sz w:val="21"/>
+          <w:szCs w:val="21"/>
+        </w:rPr>
+        <w:t>CoffeeHouse</w:t>
+      </w:r>
+      <w:proofErr w:type="spellEnd"/>
+      <w:r>
+        <w:rPr>
+          <w:rFonts w:ascii="Arial" w:hAnsi="Arial" w:cs="Arial"/>
+          <w:color w:val="333333"/>
+          <w:sz w:val="21"/>
+          <w:szCs w:val="21"/>
+        </w:rPr>
+        <w:t xml:space="preserve">. Você nota que, na loja de um concorrente, os clientes usam um aplicativo para acessar vários serviços. Os clientes da </w:t>
+      </w:r>
+      <w:proofErr w:type="spellStart"/>
+      <w:r>
+        <w:rPr>
+          <w:rFonts w:ascii="Arial" w:hAnsi="Arial" w:cs="Arial"/>
+          <w:color w:val="333333"/>
+          <w:sz w:val="21"/>
+          <w:szCs w:val="21"/>
+        </w:rPr>
+        <w:t>CoffeeHouse</w:t>
+      </w:r>
+      <w:proofErr w:type="spellEnd"/>
+      <w:r>
+        <w:rPr>
+          <w:rFonts w:ascii="Arial" w:hAnsi="Arial" w:cs="Arial"/>
+          <w:color w:val="333333"/>
+          <w:sz w:val="21"/>
+          <w:szCs w:val="21"/>
+        </w:rPr>
+        <w:t xml:space="preserve"> costumam pedir na loja em vez de em dispositivos. A participação no programa de fidelidade da </w:t>
+      </w:r>
+      <w:proofErr w:type="spellStart"/>
+      <w:r>
+        <w:rPr>
+          <w:rFonts w:ascii="Arial" w:hAnsi="Arial" w:cs="Arial"/>
+          <w:color w:val="333333"/>
+          <w:sz w:val="21"/>
+          <w:szCs w:val="21"/>
+        </w:rPr>
+        <w:t>CoffeeHouse</w:t>
+      </w:r>
+      <w:proofErr w:type="spellEnd"/>
+      <w:r>
+        <w:rPr>
+          <w:rFonts w:ascii="Arial" w:hAnsi="Arial" w:cs="Arial"/>
+          <w:color w:val="333333"/>
+          <w:sz w:val="21"/>
+          <w:szCs w:val="21"/>
+        </w:rPr>
+        <w:t xml:space="preserve"> é baixa, o tempo de espera é longo e muitas pessoas saem assim que recebem o pedido. O problema que você identificou seria: </w:t>
+      </w:r>
+    </w:p>
+    <w:p>
+      <w:pPr>
+        <w:pStyle w:val="NormalWeb"/>
+        <w:shd w:val="clear" w:color="auto" w:fill="FFFFFF"/>
+        <w:spacing w:before="0" w:beforeAutospacing="0"/>
+        <w:rPr>
+          <w:rFonts w:ascii="Arial" w:hAnsi="Arial" w:cs="Arial"/>
+          <w:color w:val="333333"/>
+          <w:sz w:val="21"/>
+          <w:szCs w:val="21"/>
+        </w:rPr>
+      </w:pPr>
+      <w:r>
+        <w:rPr>
+          <w:rFonts w:ascii="Arial" w:hAnsi="Arial" w:cs="Arial"/>
+          <w:color w:val="333333"/>
+          <w:sz w:val="21"/>
+          <w:szCs w:val="21"/>
+        </w:rPr>
+        <w:t xml:space="preserve">“O aplicativo da </w:t>
+      </w:r>
+      <w:proofErr w:type="spellStart"/>
+      <w:r>
+        <w:rPr>
+          <w:rFonts w:ascii="Arial" w:hAnsi="Arial" w:cs="Arial"/>
+          <w:color w:val="333333"/>
+          <w:sz w:val="21"/>
+          <w:szCs w:val="21"/>
+        </w:rPr>
+        <w:t>CoffeeHouse</w:t>
+      </w:r>
+      <w:proofErr w:type="spellEnd"/>
+      <w:r>
+        <w:rPr>
+          <w:rFonts w:ascii="Arial" w:hAnsi="Arial" w:cs="Arial"/>
+          <w:color w:val="333333"/>
+          <w:sz w:val="21"/>
+          <w:szCs w:val="21"/>
+        </w:rPr>
+        <w:t xml:space="preserve"> não está sendo aproveitado ao máximo. A </w:t>
+      </w:r>
+      <w:proofErr w:type="spellStart"/>
+      <w:r>
+        <w:rPr>
+          <w:rFonts w:ascii="Arial" w:hAnsi="Arial" w:cs="Arial"/>
+          <w:color w:val="333333"/>
+          <w:sz w:val="21"/>
+          <w:szCs w:val="21"/>
+        </w:rPr>
+        <w:t>CoffeeHouse</w:t>
+      </w:r>
+      <w:proofErr w:type="spellEnd"/>
+      <w:r>
+        <w:rPr>
+          <w:rFonts w:ascii="Arial" w:hAnsi="Arial" w:cs="Arial"/>
+          <w:color w:val="333333"/>
+          <w:sz w:val="21"/>
+          <w:szCs w:val="21"/>
+        </w:rPr>
+        <w:t xml:space="preserve"> não está usando o aplicativo de forma eficaz para fidelizar os clientes.”</w:t>
+      </w:r>
+    </w:p>
+    <w:p>
+      <w:pPr>
+        <w:pStyle w:val="NormalWeb"/>
+        <w:shd w:val="clear" w:color="auto" w:fill="FFFFFF"/>
+        <w:spacing w:before="0" w:beforeAutospacing="0"/>
+        <w:rPr>
+          <w:rFonts w:ascii="Arial" w:hAnsi="Arial" w:cs="Arial"/>
+          <w:color w:val="333333"/>
+          <w:sz w:val="21"/>
+          <w:szCs w:val="21"/>
+        </w:rPr>
+      </w:pPr>
+      <w:r>
+        <w:rPr>
+          <w:rFonts w:ascii="Arial" w:hAnsi="Arial" w:cs="Arial"/>
+          <w:color w:val="333333"/>
+          <w:sz w:val="21"/>
+          <w:szCs w:val="21"/>
+        </w:rPr>
+        <w:t xml:space="preserve">Neste exercício, seu objetivo é pensar em possíveis soluções para a lacuna ou oportunidade identificada para a </w:t>
+      </w:r>
+      <w:proofErr w:type="spellStart"/>
+      <w:r>
+        <w:rPr>
+          <w:rFonts w:ascii="Arial" w:hAnsi="Arial" w:cs="Arial"/>
+          <w:color w:val="333333"/>
+          <w:sz w:val="21"/>
+          <w:szCs w:val="21"/>
+        </w:rPr>
+        <w:t>CoffeeHouse</w:t>
+      </w:r>
+      <w:proofErr w:type="spellEnd"/>
+      <w:r>
+        <w:rPr>
+          <w:rFonts w:ascii="Arial" w:hAnsi="Arial" w:cs="Arial"/>
+          <w:color w:val="333333"/>
+          <w:sz w:val="21"/>
+          <w:szCs w:val="21"/>
+        </w:rPr>
+        <w:t>. Lembre-se disso durante as etapas a seguir.</w:t>
+      </w:r>
+    </w:p>
+    <w:p>
+      <w:pPr>
+        <w:pStyle w:val="NormalWeb"/>
+        <w:shd w:val="clear" w:color="auto" w:fill="FFFFFF"/>
+        <w:spacing w:before="0" w:beforeAutospacing="0"/>
+        <w:rPr>
+          <w:rFonts w:ascii="Arial" w:hAnsi="Arial" w:cs="Arial"/>
+          <w:color w:val="333333"/>
+          <w:sz w:val="21"/>
+          <w:szCs w:val="21"/>
+        </w:rPr>
+      </w:pPr>
+      <w:r>
+        <w:rPr>
+          <w:rStyle w:val="Forte"/>
+          <w:rFonts w:ascii="unset" w:hAnsi="unset" w:cs="Arial"/>
+          <w:color w:val="333333"/>
+          <w:sz w:val="21"/>
+          <w:szCs w:val="21"/>
+        </w:rPr>
+        <w:t>Etapa 3: Preparar o papel em branco</w:t>
+      </w:r>
+    </w:p>
+    <w:p>
+      <w:pPr>
+        <w:pStyle w:val="NormalWeb"/>
+        <w:shd w:val="clear" w:color="auto" w:fill="FFFFFF"/>
+        <w:spacing w:before="0" w:beforeAutospacing="0"/>
+        <w:rPr>
+          <w:rFonts w:ascii="Arial" w:hAnsi="Arial" w:cs="Arial"/>
+          <w:color w:val="333333"/>
+          <w:sz w:val="21"/>
+          <w:szCs w:val="21"/>
+        </w:rPr>
+      </w:pPr>
+      <w:r>
+        <w:rPr>
+          <w:rFonts w:ascii="Arial" w:hAnsi="Arial" w:cs="Arial"/>
+          <w:color w:val="333333"/>
+          <w:sz w:val="21"/>
+          <w:szCs w:val="21"/>
+        </w:rPr>
+        <w:t xml:space="preserve">Dobre o papel ao meio, dobre ao meio novamente e ao meio mais uma vez. Em seguida, desdobre o papel para ver os oito retângulos entre as dobras. Cada um dos oito espaços será para uma ideia diferente. Por isso o nome, </w:t>
+      </w:r>
+      <w:proofErr w:type="spellStart"/>
+      <w:r>
+        <w:rPr>
+          <w:rFonts w:ascii="Arial" w:hAnsi="Arial" w:cs="Arial"/>
+          <w:color w:val="333333"/>
+          <w:sz w:val="21"/>
+          <w:szCs w:val="21"/>
+        </w:rPr>
+        <w:t>Crazy</w:t>
+      </w:r>
+      <w:proofErr w:type="spellEnd"/>
+      <w:r>
+        <w:rPr>
+          <w:rFonts w:ascii="Arial" w:hAnsi="Arial" w:cs="Arial"/>
+          <w:color w:val="333333"/>
+          <w:sz w:val="21"/>
+          <w:szCs w:val="21"/>
+        </w:rPr>
+        <w:t xml:space="preserve"> </w:t>
+      </w:r>
+      <w:proofErr w:type="spellStart"/>
+      <w:r>
+        <w:rPr>
+          <w:rFonts w:ascii="Arial" w:hAnsi="Arial" w:cs="Arial"/>
+          <w:color w:val="333333"/>
+          <w:sz w:val="21"/>
+          <w:szCs w:val="21"/>
+        </w:rPr>
+        <w:t>Eights</w:t>
+      </w:r>
+      <w:proofErr w:type="spellEnd"/>
+      <w:r>
+        <w:rPr>
+          <w:rFonts w:ascii="Arial" w:hAnsi="Arial" w:cs="Arial"/>
+          <w:color w:val="333333"/>
+          <w:sz w:val="21"/>
+          <w:szCs w:val="21"/>
+        </w:rPr>
+        <w:t>, “oito loucos”, em inglês. O papel deve ser dobrado nestas linhas:</w:t>
+      </w:r>
+    </w:p>
+    <w:p>
+      <w:pPr>
+        <w:shd w:val="clear" w:color="auto" w:fill="FFFFFF"/>
+        <w:rPr>
+          <w:rFonts w:ascii="Arial" w:hAnsi="Arial" w:cs="Arial"/>
+          <w:color w:val="333333"/>
+          <w:sz w:val="21"/>
+          <w:szCs w:val="21"/>
+        </w:rPr>
+      </w:pPr>
+      <w:r>
+        <w:rPr>
+          <w:rFonts w:ascii="Arial" w:hAnsi="Arial" w:cs="Arial"/>
+          <w:noProof/>
+          <w:color w:val="333333"/>
+          <w:sz w:val="21"/>
+          <w:szCs w:val="21"/>
+        </w:rPr>
+        <w:lastRenderedPageBreak/>
+        <w:drawing>
+          <wp:inline distT="0" distB="0" distL="0" distR="0" wp14:anchorId="6EB9845E" wp14:editId="7293BF15">
+            <wp:extent cx="5400040" cy="3644900"/>
+            <wp:effectExtent l="0" t="0" r="0" b="0"/>
+            <wp:docPr id="1610603733" name="Imagem 22"/>
+            <wp:cNvGraphicFramePr>
+              <a:graphicFrameLocks xmlns:a="http://schemas.openxmlformats.org/drawingml/2006/main" noChangeAspect="1"/>
+            </wp:cNvGraphicFramePr>
+            <a:graphic xmlns:a="http://schemas.openxmlformats.org/drawingml/2006/main">
+              <a:graphicData uri="http://schemas.openxmlformats.org/drawingml/2006/picture">
+                <pic:pic xmlns:pic="http://schemas.openxmlformats.org/drawingml/2006/picture">
+                  <pic:nvPicPr>
+                    <pic:cNvPr id="0" name="Picture 45"/>
+                    <pic:cNvPicPr>
+                      <a:picLocks noChangeAspect="1" noChangeArrowheads="1"/>
+                    </pic:cNvPicPr>
+                  </pic:nvPicPr>
+                  <pic:blipFill>
+                    <a:blip r:embed="rId24">
+                      <a:extLst>
+                        <a:ext uri="{28A0092B-C50C-407E-A947-70E740481C1C}">
+                          <a14:useLocalDpi xmlns:a14="http://schemas.microsoft.com/office/drawing/2010/main" val="0"/>
+                        </a:ext>
+                      </a:extLst>
+                    </a:blip>
+                    <a:srcRect/>
+                    <a:stretch>
+                      <a:fillRect/>
+                    </a:stretch>
+                  </pic:blipFill>
+                  <pic:spPr bwMode="auto">
+                    <a:xfrm>
+                      <a:off x="0" y="0"/>
+                      <a:ext cx="5400040" cy="3644900"/>
+                    </a:xfrm>
+                    <a:prstGeom prst="rect">
+                      <a:avLst/>
+                    </a:prstGeom>
+                    <a:noFill/>
+                    <a:ln>
+                      <a:noFill/>
+                    </a:ln>
+                  </pic:spPr>
+                </pic:pic>
+              </a:graphicData>
+            </a:graphic>
+          </wp:inline>
+        </w:drawing>
+      </w:r>
+    </w:p>
+    <w:p>
+      <w:pPr>
+        <w:pStyle w:val="NormalWeb"/>
+        <w:shd w:val="clear" w:color="auto" w:fill="FFFFFF"/>
+        <w:spacing w:before="0" w:beforeAutospacing="0"/>
+        <w:rPr>
+          <w:rFonts w:ascii="Arial" w:hAnsi="Arial" w:cs="Arial"/>
+          <w:color w:val="333333"/>
+          <w:sz w:val="21"/>
+          <w:szCs w:val="21"/>
+        </w:rPr>
+      </w:pPr>
+      <w:r>
+        <w:rPr>
+          <w:rStyle w:val="Forte"/>
+          <w:rFonts w:ascii="unset" w:hAnsi="unset" w:cs="Arial"/>
+          <w:color w:val="333333"/>
+          <w:sz w:val="21"/>
+          <w:szCs w:val="21"/>
+        </w:rPr>
+        <w:t>Etapa 4: Pegar algo para desenhar</w:t>
+      </w:r>
+    </w:p>
+    <w:p>
+      <w:pPr>
+        <w:pStyle w:val="NormalWeb"/>
+        <w:shd w:val="clear" w:color="auto" w:fill="FFFFFF"/>
+        <w:spacing w:before="0" w:beforeAutospacing="0"/>
+        <w:rPr>
+          <w:rFonts w:ascii="Arial" w:hAnsi="Arial" w:cs="Arial"/>
+          <w:color w:val="333333"/>
+          <w:sz w:val="21"/>
+          <w:szCs w:val="21"/>
+        </w:rPr>
+      </w:pPr>
+      <w:r>
+        <w:rPr>
+          <w:rFonts w:ascii="Arial" w:hAnsi="Arial" w:cs="Arial"/>
+          <w:color w:val="333333"/>
+          <w:sz w:val="21"/>
+          <w:szCs w:val="21"/>
+        </w:rPr>
+        <w:t>Muitos designers preferem canetinhas pretas ou canetas de ponta porque com elas é mais fácil desenhar linhas firmes. Também é possível usar um lápis para sombrear determinadas áreas.</w:t>
+      </w:r>
+    </w:p>
+    <w:p>
+      <w:pPr>
+        <w:pStyle w:val="NormalWeb"/>
+        <w:shd w:val="clear" w:color="auto" w:fill="FFFFFF"/>
+        <w:spacing w:before="0" w:beforeAutospacing="0"/>
+        <w:rPr>
+          <w:rFonts w:ascii="Arial" w:hAnsi="Arial" w:cs="Arial"/>
+          <w:color w:val="333333"/>
+          <w:sz w:val="21"/>
+          <w:szCs w:val="21"/>
+        </w:rPr>
+      </w:pPr>
+      <w:r>
+        <w:rPr>
+          <w:rStyle w:val="Forte"/>
+          <w:rFonts w:ascii="unset" w:hAnsi="unset" w:cs="Arial"/>
+          <w:color w:val="333333"/>
+          <w:sz w:val="21"/>
+          <w:szCs w:val="21"/>
+        </w:rPr>
+        <w:t>Etapa 5: Pegar o cronômetro</w:t>
+      </w:r>
+    </w:p>
+    <w:p>
+      <w:pPr>
+        <w:pStyle w:val="NormalWeb"/>
+        <w:shd w:val="clear" w:color="auto" w:fill="FFFFFF"/>
+        <w:spacing w:before="0" w:beforeAutospacing="0"/>
+        <w:rPr>
+          <w:rFonts w:ascii="Arial" w:hAnsi="Arial" w:cs="Arial"/>
+          <w:color w:val="333333"/>
+          <w:sz w:val="21"/>
+          <w:szCs w:val="21"/>
+        </w:rPr>
+      </w:pPr>
+      <w:r>
+        <w:rPr>
+          <w:rFonts w:ascii="Arial" w:hAnsi="Arial" w:cs="Arial"/>
+          <w:color w:val="333333"/>
+          <w:sz w:val="21"/>
+          <w:szCs w:val="21"/>
+        </w:rPr>
+        <w:t xml:space="preserve">Use um cronômetro físico ou o aplicativo de um dispositivo. O exercício </w:t>
+      </w:r>
+      <w:proofErr w:type="spellStart"/>
+      <w:r>
+        <w:rPr>
+          <w:rFonts w:ascii="Arial" w:hAnsi="Arial" w:cs="Arial"/>
+          <w:color w:val="333333"/>
+          <w:sz w:val="21"/>
+          <w:szCs w:val="21"/>
+        </w:rPr>
+        <w:t>Crazy</w:t>
+      </w:r>
+      <w:proofErr w:type="spellEnd"/>
+      <w:r>
+        <w:rPr>
+          <w:rFonts w:ascii="Arial" w:hAnsi="Arial" w:cs="Arial"/>
+          <w:color w:val="333333"/>
+          <w:sz w:val="21"/>
+          <w:szCs w:val="21"/>
+        </w:rPr>
+        <w:t xml:space="preserve"> </w:t>
+      </w:r>
+      <w:proofErr w:type="spellStart"/>
+      <w:r>
+        <w:rPr>
+          <w:rFonts w:ascii="Arial" w:hAnsi="Arial" w:cs="Arial"/>
+          <w:color w:val="333333"/>
+          <w:sz w:val="21"/>
+          <w:szCs w:val="21"/>
+        </w:rPr>
+        <w:t>Eights</w:t>
+      </w:r>
+      <w:proofErr w:type="spellEnd"/>
+      <w:r>
+        <w:rPr>
+          <w:rFonts w:ascii="Arial" w:hAnsi="Arial" w:cs="Arial"/>
+          <w:color w:val="333333"/>
+          <w:sz w:val="21"/>
+          <w:szCs w:val="21"/>
+        </w:rPr>
+        <w:t xml:space="preserve"> demora oito minutos: um minuto para cada ideia. </w:t>
+      </w:r>
+    </w:p>
+    <w:p>
+      <w:pPr>
+        <w:pStyle w:val="NormalWeb"/>
+        <w:shd w:val="clear" w:color="auto" w:fill="FFFFFF"/>
+        <w:spacing w:before="0" w:beforeAutospacing="0"/>
+        <w:rPr>
+          <w:rFonts w:ascii="Arial" w:hAnsi="Arial" w:cs="Arial"/>
+          <w:color w:val="333333"/>
+          <w:sz w:val="21"/>
+          <w:szCs w:val="21"/>
+        </w:rPr>
+      </w:pPr>
+      <w:r>
+        <w:rPr>
+          <w:rStyle w:val="Forte"/>
+          <w:rFonts w:ascii="unset" w:hAnsi="unset" w:cs="Arial"/>
+          <w:color w:val="333333"/>
+          <w:sz w:val="21"/>
+          <w:szCs w:val="21"/>
+        </w:rPr>
+        <w:t xml:space="preserve">Etapa 6: Realizar o exercício </w:t>
+      </w:r>
+      <w:proofErr w:type="spellStart"/>
+      <w:r>
+        <w:rPr>
+          <w:rStyle w:val="Forte"/>
+          <w:rFonts w:ascii="unset" w:hAnsi="unset" w:cs="Arial"/>
+          <w:color w:val="333333"/>
+          <w:sz w:val="21"/>
+          <w:szCs w:val="21"/>
+        </w:rPr>
+        <w:t>Crazy</w:t>
+      </w:r>
+      <w:proofErr w:type="spellEnd"/>
+      <w:r>
+        <w:rPr>
+          <w:rStyle w:val="Forte"/>
+          <w:rFonts w:ascii="unset" w:hAnsi="unset" w:cs="Arial"/>
+          <w:color w:val="333333"/>
+          <w:sz w:val="21"/>
+          <w:szCs w:val="21"/>
+        </w:rPr>
+        <w:t xml:space="preserve"> </w:t>
+      </w:r>
+      <w:proofErr w:type="spellStart"/>
+      <w:r>
+        <w:rPr>
+          <w:rStyle w:val="Forte"/>
+          <w:rFonts w:ascii="unset" w:hAnsi="unset" w:cs="Arial"/>
+          <w:color w:val="333333"/>
+          <w:sz w:val="21"/>
+          <w:szCs w:val="21"/>
+        </w:rPr>
+        <w:t>Eights</w:t>
+      </w:r>
+      <w:proofErr w:type="spellEnd"/>
+    </w:p>
+    <w:p>
+      <w:pPr>
+        <w:pStyle w:val="NormalWeb"/>
+        <w:shd w:val="clear" w:color="auto" w:fill="FFFFFF"/>
+        <w:spacing w:before="0" w:beforeAutospacing="0"/>
+        <w:rPr>
+          <w:rFonts w:ascii="Arial" w:hAnsi="Arial" w:cs="Arial"/>
+          <w:color w:val="333333"/>
+          <w:sz w:val="21"/>
+          <w:szCs w:val="21"/>
+        </w:rPr>
+      </w:pPr>
+      <w:r>
+        <w:rPr>
+          <w:rFonts w:ascii="Arial" w:hAnsi="Arial" w:cs="Arial"/>
+          <w:color w:val="333333"/>
+          <w:sz w:val="21"/>
+          <w:szCs w:val="21"/>
+        </w:rPr>
+        <w:t xml:space="preserve">Esboce oito ideias diferentes de soluções para a lacuna ou oportunidade identificada na etapa 2. Use um espaço por solução e pare de trabalhar em cada espaço após um minuto. Use o cronômetro para controlar o tempo e seguir o plano. </w:t>
+      </w:r>
+    </w:p>
+    <w:p>
+      <w:pPr>
+        <w:pStyle w:val="NormalWeb"/>
+        <w:shd w:val="clear" w:color="auto" w:fill="FFFFFF"/>
+        <w:spacing w:before="0" w:beforeAutospacing="0"/>
+        <w:rPr>
+          <w:rFonts w:ascii="Arial" w:hAnsi="Arial" w:cs="Arial"/>
+          <w:color w:val="333333"/>
+          <w:sz w:val="21"/>
+          <w:szCs w:val="21"/>
+        </w:rPr>
+      </w:pPr>
+      <w:r>
+        <w:rPr>
+          <w:rFonts w:ascii="Arial" w:hAnsi="Arial" w:cs="Arial"/>
+          <w:color w:val="333333"/>
+          <w:sz w:val="21"/>
+          <w:szCs w:val="21"/>
+        </w:rPr>
+        <w:t>Lembre-se, não julgue suas ideias ainda! Nesta fase, o objetivo é pensar no maior número possível de soluções. Vale a pena registrar todas elas.</w:t>
+      </w:r>
+    </w:p>
+    <w:p>
+      <w:pPr>
+        <w:pStyle w:val="NormalWeb"/>
+        <w:shd w:val="clear" w:color="auto" w:fill="FFFFFF"/>
+        <w:spacing w:before="0" w:beforeAutospacing="0"/>
+        <w:rPr>
+          <w:rFonts w:ascii="Arial" w:hAnsi="Arial" w:cs="Arial"/>
+          <w:color w:val="333333"/>
+          <w:sz w:val="21"/>
+          <w:szCs w:val="21"/>
+        </w:rPr>
+      </w:pPr>
+      <w:r>
+        <w:rPr>
+          <w:rStyle w:val="Forte"/>
+          <w:rFonts w:ascii="unset" w:hAnsi="unset" w:cs="Arial"/>
+          <w:color w:val="333333"/>
+          <w:sz w:val="21"/>
+          <w:szCs w:val="21"/>
+        </w:rPr>
+        <w:t>Etapa 7: Descrever pelo menos três das ideias que você propôs</w:t>
+      </w:r>
+    </w:p>
+    <w:p>
+      <w:pPr>
+        <w:pStyle w:val="NormalWeb"/>
+        <w:shd w:val="clear" w:color="auto" w:fill="FFFFFF"/>
+        <w:spacing w:before="0" w:beforeAutospacing="0"/>
+        <w:rPr>
+          <w:rFonts w:ascii="Arial" w:hAnsi="Arial" w:cs="Arial"/>
+          <w:color w:val="333333"/>
+          <w:sz w:val="21"/>
+          <w:szCs w:val="21"/>
+        </w:rPr>
+      </w:pPr>
+      <w:r>
+        <w:rPr>
+          <w:rFonts w:ascii="Arial" w:hAnsi="Arial" w:cs="Arial"/>
+          <w:color w:val="333333"/>
+          <w:sz w:val="21"/>
+          <w:szCs w:val="21"/>
+        </w:rPr>
+        <w:t xml:space="preserve">Em outro pedaço de papel ou em um documento digital, escreva uma breve explicação sobre pelo menos três das soluções que você propôs. Isso serve para contextualizar melhor e apresentar as justificativas por trás das suas ideias, para que as partes interessadas entendam seu processo de pensamento. Escreva duas a três frases ou pontos sobre cada ideia. </w:t>
+      </w:r>
+    </w:p>
+    <w:p>
+      <w:pPr>
+        <w:pStyle w:val="NormalWeb"/>
+        <w:shd w:val="clear" w:color="auto" w:fill="FFFFFF"/>
+        <w:spacing w:before="0" w:beforeAutospacing="0"/>
+        <w:rPr>
+          <w:rFonts w:ascii="Arial" w:hAnsi="Arial" w:cs="Arial"/>
+          <w:color w:val="333333"/>
+          <w:sz w:val="21"/>
+          <w:szCs w:val="21"/>
+        </w:rPr>
+      </w:pPr>
+      <w:r>
+        <w:rPr>
+          <w:rFonts w:ascii="Arial" w:hAnsi="Arial" w:cs="Arial"/>
+          <w:color w:val="333333"/>
+          <w:sz w:val="21"/>
+          <w:szCs w:val="21"/>
+        </w:rPr>
+        <w:t xml:space="preserve">Se esta etapa for feita em papel, tire uma foto do seu trabalho. </w:t>
+      </w:r>
+    </w:p>
+    <w:p>
+      <w:pPr>
+        <w:pStyle w:val="NormalWeb"/>
+        <w:shd w:val="clear" w:color="auto" w:fill="FFFFFF"/>
+        <w:spacing w:before="0" w:beforeAutospacing="0"/>
+        <w:rPr>
+          <w:rFonts w:ascii="Arial" w:hAnsi="Arial" w:cs="Arial"/>
+          <w:color w:val="333333"/>
+          <w:sz w:val="21"/>
+          <w:szCs w:val="21"/>
+        </w:rPr>
+      </w:pPr>
+      <w:r>
+        <w:rPr>
+          <w:rStyle w:val="Forte"/>
+          <w:rFonts w:ascii="unset" w:hAnsi="unset" w:cs="Arial"/>
+          <w:color w:val="333333"/>
+          <w:sz w:val="21"/>
+          <w:szCs w:val="21"/>
+        </w:rPr>
+        <w:t xml:space="preserve">Etapa 8: Tirar uma foto da sua atividade completa do </w:t>
+      </w:r>
+      <w:proofErr w:type="spellStart"/>
+      <w:r>
+        <w:rPr>
+          <w:rStyle w:val="Forte"/>
+          <w:rFonts w:ascii="unset" w:hAnsi="unset" w:cs="Arial"/>
+          <w:color w:val="333333"/>
+          <w:sz w:val="21"/>
+          <w:szCs w:val="21"/>
+        </w:rPr>
+        <w:t>Crazy</w:t>
+      </w:r>
+      <w:proofErr w:type="spellEnd"/>
+      <w:r>
+        <w:rPr>
+          <w:rStyle w:val="Forte"/>
+          <w:rFonts w:ascii="unset" w:hAnsi="unset" w:cs="Arial"/>
+          <w:color w:val="333333"/>
+          <w:sz w:val="21"/>
+          <w:szCs w:val="21"/>
+        </w:rPr>
+        <w:t xml:space="preserve"> </w:t>
+      </w:r>
+      <w:proofErr w:type="spellStart"/>
+      <w:r>
+        <w:rPr>
+          <w:rStyle w:val="Forte"/>
+          <w:rFonts w:ascii="unset" w:hAnsi="unset" w:cs="Arial"/>
+          <w:color w:val="333333"/>
+          <w:sz w:val="21"/>
+          <w:szCs w:val="21"/>
+        </w:rPr>
+        <w:t>Eights</w:t>
+      </w:r>
+      <w:proofErr w:type="spellEnd"/>
+    </w:p>
+    <w:p>
+      <w:pPr>
+        <w:pStyle w:val="NormalWeb"/>
+        <w:shd w:val="clear" w:color="auto" w:fill="FFFFFF"/>
+        <w:spacing w:before="0" w:beforeAutospacing="0"/>
+        <w:rPr>
+          <w:rFonts w:ascii="Arial" w:hAnsi="Arial" w:cs="Arial"/>
+          <w:color w:val="333333"/>
+          <w:sz w:val="21"/>
+          <w:szCs w:val="21"/>
+        </w:rPr>
+      </w:pPr>
+      <w:r>
+        <w:rPr>
+          <w:rFonts w:ascii="Arial" w:hAnsi="Arial" w:cs="Arial"/>
+          <w:color w:val="333333"/>
+          <w:sz w:val="21"/>
+          <w:szCs w:val="21"/>
+        </w:rPr>
+        <w:lastRenderedPageBreak/>
+        <w:t xml:space="preserve">Você compartilhará o trabalho no próximo ponto de discussão. </w:t>
+      </w:r>
+    </w:p>
+    <w:p>
+      <w:pPr>
+        <w:pStyle w:val="NormalWeb"/>
+        <w:shd w:val="clear" w:color="auto" w:fill="FFFFFF"/>
+        <w:spacing w:before="0" w:beforeAutospacing="0"/>
+        <w:rPr>
+          <w:rFonts w:ascii="Arial" w:hAnsi="Arial" w:cs="Arial"/>
+          <w:color w:val="333333"/>
+          <w:sz w:val="21"/>
+          <w:szCs w:val="21"/>
+        </w:rPr>
+      </w:pPr>
+      <w:r>
+        <w:rPr>
+          <w:rStyle w:val="Forte"/>
+          <w:rFonts w:ascii="unset" w:hAnsi="unset" w:cs="Arial"/>
+          <w:color w:val="333333"/>
+          <w:sz w:val="21"/>
+          <w:szCs w:val="21"/>
+        </w:rPr>
+        <w:t>Etapa 9: Refletir sobre a conclusão desta atividade</w:t>
+      </w:r>
+    </w:p>
+    <w:p>
+      <w:pPr>
+        <w:pStyle w:val="NormalWeb"/>
+        <w:shd w:val="clear" w:color="auto" w:fill="FFFFFF"/>
+        <w:spacing w:before="0" w:beforeAutospacing="0"/>
+        <w:rPr>
+          <w:rFonts w:ascii="Arial" w:hAnsi="Arial" w:cs="Arial"/>
+          <w:color w:val="333333"/>
+          <w:sz w:val="21"/>
+          <w:szCs w:val="21"/>
+        </w:rPr>
+      </w:pPr>
+      <w:r>
+        <w:rPr>
+          <w:rFonts w:ascii="Arial" w:hAnsi="Arial" w:cs="Arial"/>
+          <w:color w:val="333333"/>
+          <w:sz w:val="21"/>
+          <w:szCs w:val="21"/>
+        </w:rPr>
+        <w:t xml:space="preserve">No exercício </w:t>
+      </w:r>
+      <w:proofErr w:type="spellStart"/>
+      <w:r>
+        <w:rPr>
+          <w:rFonts w:ascii="Arial" w:hAnsi="Arial" w:cs="Arial"/>
+          <w:color w:val="333333"/>
+          <w:sz w:val="21"/>
+          <w:szCs w:val="21"/>
+        </w:rPr>
+        <w:t>Crazy</w:t>
+      </w:r>
+      <w:proofErr w:type="spellEnd"/>
+      <w:r>
+        <w:rPr>
+          <w:rFonts w:ascii="Arial" w:hAnsi="Arial" w:cs="Arial"/>
+          <w:color w:val="333333"/>
+          <w:sz w:val="21"/>
+          <w:szCs w:val="21"/>
+        </w:rPr>
+        <w:t xml:space="preserve"> </w:t>
+      </w:r>
+      <w:proofErr w:type="spellStart"/>
+      <w:r>
+        <w:rPr>
+          <w:rFonts w:ascii="Arial" w:hAnsi="Arial" w:cs="Arial"/>
+          <w:color w:val="333333"/>
+          <w:sz w:val="21"/>
+          <w:szCs w:val="21"/>
+        </w:rPr>
+        <w:t>Eights</w:t>
+      </w:r>
+      <w:proofErr w:type="spellEnd"/>
+      <w:r>
+        <w:rPr>
+          <w:rFonts w:ascii="Arial" w:hAnsi="Arial" w:cs="Arial"/>
+          <w:color w:val="333333"/>
+          <w:sz w:val="21"/>
+          <w:szCs w:val="21"/>
+        </w:rPr>
+        <w:t>, você:</w:t>
+      </w:r>
+    </w:p>
+    <w:p>
+      <w:pPr>
+        <w:pStyle w:val="NormalWeb"/>
+        <w:numPr>
+          <w:ilvl w:val="0"/>
+          <w:numId w:val="22"/>
+        </w:numPr>
+        <w:shd w:val="clear" w:color="auto" w:fill="FFFFFF"/>
+        <w:spacing w:before="0" w:beforeAutospacing="0" w:after="0" w:afterAutospacing="0"/>
+        <w:rPr>
+          <w:rFonts w:ascii="Arial" w:hAnsi="Arial" w:cs="Arial"/>
+          <w:color w:val="333333"/>
+          <w:sz w:val="21"/>
+          <w:szCs w:val="21"/>
+        </w:rPr>
+      </w:pPr>
+      <w:r>
+        <w:rPr>
+          <w:rFonts w:ascii="Arial" w:hAnsi="Arial" w:cs="Arial"/>
+          <w:color w:val="333333"/>
+          <w:sz w:val="21"/>
+          <w:szCs w:val="21"/>
+        </w:rPr>
+        <w:t xml:space="preserve">Identificou uma lacuna ou oportunidade com base na comparação e no relatório de auditoria competitiva da </w:t>
+      </w:r>
+      <w:proofErr w:type="spellStart"/>
+      <w:r>
+        <w:rPr>
+          <w:rFonts w:ascii="Arial" w:hAnsi="Arial" w:cs="Arial"/>
+          <w:color w:val="333333"/>
+          <w:sz w:val="21"/>
+          <w:szCs w:val="21"/>
+        </w:rPr>
+        <w:t>CoffeeHouse</w:t>
+      </w:r>
+      <w:proofErr w:type="spellEnd"/>
+      <w:r>
+        <w:rPr>
+          <w:rFonts w:ascii="Arial" w:hAnsi="Arial" w:cs="Arial"/>
+          <w:color w:val="333333"/>
+          <w:sz w:val="21"/>
+          <w:szCs w:val="21"/>
+        </w:rPr>
+        <w:t>?</w:t>
+      </w:r>
+    </w:p>
+    <w:p>
+      <w:pPr>
+        <w:pStyle w:val="NormalWeb"/>
+        <w:numPr>
+          <w:ilvl w:val="0"/>
+          <w:numId w:val="22"/>
+        </w:numPr>
+        <w:shd w:val="clear" w:color="auto" w:fill="FFFFFF"/>
+        <w:spacing w:before="0" w:beforeAutospacing="0" w:after="0" w:afterAutospacing="0"/>
+        <w:rPr>
+          <w:rFonts w:ascii="Arial" w:hAnsi="Arial" w:cs="Arial"/>
+          <w:color w:val="333333"/>
+          <w:sz w:val="21"/>
+          <w:szCs w:val="21"/>
+        </w:rPr>
+      </w:pPr>
+      <w:r>
+        <w:rPr>
+          <w:rFonts w:ascii="Arial" w:hAnsi="Arial" w:cs="Arial"/>
+          <w:color w:val="333333"/>
+          <w:sz w:val="21"/>
+          <w:szCs w:val="21"/>
+        </w:rPr>
+        <w:t>Esboçou oito soluções para a lacuna ou oportunidade identificada?</w:t>
+      </w:r>
+    </w:p>
+    <w:p>
+      <w:pPr>
+        <w:pStyle w:val="NormalWeb"/>
+        <w:numPr>
+          <w:ilvl w:val="0"/>
+          <w:numId w:val="22"/>
+        </w:numPr>
+        <w:shd w:val="clear" w:color="auto" w:fill="FFFFFF"/>
+        <w:spacing w:before="0" w:beforeAutospacing="0" w:after="0" w:afterAutospacing="0"/>
+        <w:rPr>
+          <w:rFonts w:ascii="Arial" w:hAnsi="Arial" w:cs="Arial"/>
+          <w:color w:val="333333"/>
+          <w:sz w:val="21"/>
+          <w:szCs w:val="21"/>
+        </w:rPr>
+      </w:pPr>
+      <w:r>
+        <w:rPr>
+          <w:rFonts w:ascii="Arial" w:hAnsi="Arial" w:cs="Arial"/>
+          <w:color w:val="333333"/>
+          <w:sz w:val="21"/>
+          <w:szCs w:val="21"/>
+        </w:rPr>
+        <w:t>Passou um minuto ou menos desenhando cada em cada espaço do papel?</w:t>
+      </w:r>
+    </w:p>
+    <w:p>
+      <w:pPr>
+        <w:pStyle w:val="NormalWeb"/>
+        <w:numPr>
+          <w:ilvl w:val="0"/>
+          <w:numId w:val="22"/>
+        </w:numPr>
+        <w:shd w:val="clear" w:color="auto" w:fill="FFFFFF"/>
+        <w:spacing w:before="0" w:beforeAutospacing="0" w:after="0" w:afterAutospacing="0"/>
+        <w:rPr>
+          <w:rFonts w:ascii="Arial" w:hAnsi="Arial" w:cs="Arial"/>
+          <w:color w:val="333333"/>
+          <w:sz w:val="21"/>
+          <w:szCs w:val="21"/>
+        </w:rPr>
+      </w:pPr>
+      <w:r>
+        <w:rPr>
+          <w:rFonts w:ascii="Arial" w:hAnsi="Arial" w:cs="Arial"/>
+          <w:color w:val="333333"/>
+          <w:sz w:val="21"/>
+          <w:szCs w:val="21"/>
+        </w:rPr>
+        <w:t xml:space="preserve">Explicou pelo menos três das soluções que você propôs? </w:t>
+      </w:r>
+    </w:p>
+    <w:p>
+      <w:pPr>
+        <w:pStyle w:val="NormalWeb"/>
+        <w:numPr>
+          <w:ilvl w:val="0"/>
+          <w:numId w:val="22"/>
+        </w:numPr>
+        <w:shd w:val="clear" w:color="auto" w:fill="FFFFFF"/>
+        <w:spacing w:before="0" w:beforeAutospacing="0" w:after="0" w:afterAutospacing="0"/>
+        <w:rPr>
+          <w:rFonts w:ascii="Arial" w:hAnsi="Arial" w:cs="Arial"/>
+          <w:color w:val="333333"/>
+          <w:sz w:val="21"/>
+          <w:szCs w:val="21"/>
+        </w:rPr>
+      </w:pPr>
+      <w:r>
+        <w:rPr>
+          <w:rFonts w:ascii="Arial" w:hAnsi="Arial" w:cs="Arial"/>
+          <w:color w:val="333333"/>
+          <w:sz w:val="21"/>
+          <w:szCs w:val="21"/>
+        </w:rPr>
+        <w:t xml:space="preserve">Tirou fotos do seu trabalho? </w:t>
+      </w:r>
+    </w:p>
     <w:p/>
     <w:sectPr>
       <w:pgSz w:w="11906" w:h="16838"/>
@@ -2335,6 +5841,304 @@
     </w:lvl>
   </w:abstractNum>
   <w:abstractNum w:abstractNumId="4" w15:restartNumberingAfterBreak="0">
+    <w:nsid w:val="18134EB6"/>
+    <w:multiLevelType w:val="multilevel"/>
+    <w:tmpl w:val="D7B0212A"/>
+    <w:lvl w:ilvl="0">
+      <w:start w:val="1"/>
+      <w:numFmt w:val="bullet"/>
+      <w:lvlText w:val=""/>
+      <w:lvlJc w:val="left"/>
+      <w:pPr>
+        <w:tabs>
+          <w:tab w:val="num" w:pos="720"/>
+        </w:tabs>
+        <w:ind w:left="720" w:hanging="360"/>
+      </w:pPr>
+      <w:rPr>
+        <w:rFonts w:ascii="Symbol" w:hAnsi="Symbol" w:hint="default"/>
+        <w:sz w:val="20"/>
+      </w:rPr>
+    </w:lvl>
+    <w:lvl w:ilvl="1" w:tentative="1">
+      <w:start w:val="1"/>
+      <w:numFmt w:val="bullet"/>
+      <w:lvlText w:val=""/>
+      <w:lvlJc w:val="left"/>
+      <w:pPr>
+        <w:tabs>
+          <w:tab w:val="num" w:pos="1440"/>
+        </w:tabs>
+        <w:ind w:left="1440" w:hanging="360"/>
+      </w:pPr>
+      <w:rPr>
+        <w:rFonts w:ascii="Symbol" w:hAnsi="Symbol" w:hint="default"/>
+        <w:sz w:val="20"/>
+      </w:rPr>
+    </w:lvl>
+    <w:lvl w:ilvl="2" w:tentative="1">
+      <w:start w:val="1"/>
+      <w:numFmt w:val="bullet"/>
+      <w:lvlText w:val=""/>
+      <w:lvlJc w:val="left"/>
+      <w:pPr>
+        <w:tabs>
+          <w:tab w:val="num" w:pos="2160"/>
+        </w:tabs>
+        <w:ind w:left="2160" w:hanging="360"/>
+      </w:pPr>
+      <w:rPr>
+        <w:rFonts w:ascii="Symbol" w:hAnsi="Symbol" w:hint="default"/>
+        <w:sz w:val="20"/>
+      </w:rPr>
+    </w:lvl>
+    <w:lvl w:ilvl="3" w:tentative="1">
+      <w:start w:val="1"/>
+      <w:numFmt w:val="bullet"/>
+      <w:lvlText w:val=""/>
+      <w:lvlJc w:val="left"/>
+      <w:pPr>
+        <w:tabs>
+          <w:tab w:val="num" w:pos="2880"/>
+        </w:tabs>
+        <w:ind w:left="2880" w:hanging="360"/>
+      </w:pPr>
+      <w:rPr>
+        <w:rFonts w:ascii="Symbol" w:hAnsi="Symbol" w:hint="default"/>
+        <w:sz w:val="20"/>
+      </w:rPr>
+    </w:lvl>
+    <w:lvl w:ilvl="4" w:tentative="1">
+      <w:start w:val="1"/>
+      <w:numFmt w:val="bullet"/>
+      <w:lvlText w:val=""/>
+      <w:lvlJc w:val="left"/>
+      <w:pPr>
+        <w:tabs>
+          <w:tab w:val="num" w:pos="3600"/>
+        </w:tabs>
+        <w:ind w:left="3600" w:hanging="360"/>
+      </w:pPr>
+      <w:rPr>
+        <w:rFonts w:ascii="Symbol" w:hAnsi="Symbol" w:hint="default"/>
+        <w:sz w:val="20"/>
+      </w:rPr>
+    </w:lvl>
+    <w:lvl w:ilvl="5" w:tentative="1">
+      <w:start w:val="1"/>
+      <w:numFmt w:val="bullet"/>
+      <w:lvlText w:val=""/>
+      <w:lvlJc w:val="left"/>
+      <w:pPr>
+        <w:tabs>
+          <w:tab w:val="num" w:pos="4320"/>
+        </w:tabs>
+        <w:ind w:left="4320" w:hanging="360"/>
+      </w:pPr>
+      <w:rPr>
+        <w:rFonts w:ascii="Symbol" w:hAnsi="Symbol" w:hint="default"/>
+        <w:sz w:val="20"/>
+      </w:rPr>
+    </w:lvl>
+    <w:lvl w:ilvl="6" w:tentative="1">
+      <w:start w:val="1"/>
+      <w:numFmt w:val="bullet"/>
+      <w:lvlText w:val=""/>
+      <w:lvlJc w:val="left"/>
+      <w:pPr>
+        <w:tabs>
+          <w:tab w:val="num" w:pos="5040"/>
+        </w:tabs>
+        <w:ind w:left="5040" w:hanging="360"/>
+      </w:pPr>
+      <w:rPr>
+        <w:rFonts w:ascii="Symbol" w:hAnsi="Symbol" w:hint="default"/>
+        <w:sz w:val="20"/>
+      </w:rPr>
+    </w:lvl>
+    <w:lvl w:ilvl="7" w:tentative="1">
+      <w:start w:val="1"/>
+      <w:numFmt w:val="bullet"/>
+      <w:lvlText w:val=""/>
+      <w:lvlJc w:val="left"/>
+      <w:pPr>
+        <w:tabs>
+          <w:tab w:val="num" w:pos="5760"/>
+        </w:tabs>
+        <w:ind w:left="5760" w:hanging="360"/>
+      </w:pPr>
+      <w:rPr>
+        <w:rFonts w:ascii="Symbol" w:hAnsi="Symbol" w:hint="default"/>
+        <w:sz w:val="20"/>
+      </w:rPr>
+    </w:lvl>
+    <w:lvl w:ilvl="8" w:tentative="1">
+      <w:start w:val="1"/>
+      <w:numFmt w:val="bullet"/>
+      <w:lvlText w:val=""/>
+      <w:lvlJc w:val="left"/>
+      <w:pPr>
+        <w:tabs>
+          <w:tab w:val="num" w:pos="6480"/>
+        </w:tabs>
+        <w:ind w:left="6480" w:hanging="360"/>
+      </w:pPr>
+      <w:rPr>
+        <w:rFonts w:ascii="Symbol" w:hAnsi="Symbol" w:hint="default"/>
+        <w:sz w:val="20"/>
+      </w:rPr>
+    </w:lvl>
+  </w:abstractNum>
+  <w:abstractNum w:abstractNumId="5" w15:restartNumberingAfterBreak="0">
+    <w:nsid w:val="1E887311"/>
+    <w:multiLevelType w:val="multilevel"/>
+    <w:tmpl w:val="62500A1E"/>
+    <w:lvl w:ilvl="0">
+      <w:start w:val="1"/>
+      <w:numFmt w:val="bullet"/>
+      <w:lvlText w:val=""/>
+      <w:lvlJc w:val="left"/>
+      <w:pPr>
+        <w:tabs>
+          <w:tab w:val="num" w:pos="720"/>
+        </w:tabs>
+        <w:ind w:left="720" w:hanging="360"/>
+      </w:pPr>
+      <w:rPr>
+        <w:rFonts w:ascii="Symbol" w:hAnsi="Symbol" w:hint="default"/>
+        <w:sz w:val="20"/>
+      </w:rPr>
+    </w:lvl>
+    <w:lvl w:ilvl="1" w:tentative="1">
+      <w:start w:val="1"/>
+      <w:numFmt w:val="bullet"/>
+      <w:lvlText w:val=""/>
+      <w:lvlJc w:val="left"/>
+      <w:pPr>
+        <w:tabs>
+          <w:tab w:val="num" w:pos="1440"/>
+        </w:tabs>
+        <w:ind w:left="1440" w:hanging="360"/>
+      </w:pPr>
+      <w:rPr>
+        <w:rFonts w:ascii="Symbol" w:hAnsi="Symbol" w:hint="default"/>
+        <w:sz w:val="20"/>
+      </w:rPr>
+    </w:lvl>
+    <w:lvl w:ilvl="2" w:tentative="1">
+      <w:start w:val="1"/>
+      <w:numFmt w:val="bullet"/>
+      <w:lvlText w:val=""/>
+      <w:lvlJc w:val="left"/>
+      <w:pPr>
+        <w:tabs>
+          <w:tab w:val="num" w:pos="2160"/>
+        </w:tabs>
+        <w:ind w:left="2160" w:hanging="360"/>
+      </w:pPr>
+      <w:rPr>
+        <w:rFonts w:ascii="Symbol" w:hAnsi="Symbol" w:hint="default"/>
+        <w:sz w:val="20"/>
+      </w:rPr>
+    </w:lvl>
+    <w:lvl w:ilvl="3" w:tentative="1">
+      <w:start w:val="1"/>
+      <w:numFmt w:val="bullet"/>
+      <w:lvlText w:val=""/>
+      <w:lvlJc w:val="left"/>
+      <w:pPr>
+        <w:tabs>
+          <w:tab w:val="num" w:pos="2880"/>
+        </w:tabs>
+        <w:ind w:left="2880" w:hanging="360"/>
+      </w:pPr>
+      <w:rPr>
+        <w:rFonts w:ascii="Symbol" w:hAnsi="Symbol" w:hint="default"/>
+        <w:sz w:val="20"/>
+      </w:rPr>
+    </w:lvl>
+    <w:lvl w:ilvl="4" w:tentative="1">
+      <w:start w:val="1"/>
+      <w:numFmt w:val="bullet"/>
+      <w:lvlText w:val=""/>
+      <w:lvlJc w:val="left"/>
+      <w:pPr>
+        <w:tabs>
+          <w:tab w:val="num" w:pos="3600"/>
+        </w:tabs>
+        <w:ind w:left="3600" w:hanging="360"/>
+      </w:pPr>
+      <w:rPr>
+        <w:rFonts w:ascii="Symbol" w:hAnsi="Symbol" w:hint="default"/>
+        <w:sz w:val="20"/>
+      </w:rPr>
+    </w:lvl>
+    <w:lvl w:ilvl="5" w:tentative="1">
+      <w:start w:val="1"/>
+      <w:numFmt w:val="bullet"/>
+      <w:lvlText w:val=""/>
+      <w:lvlJc w:val="left"/>
+      <w:pPr>
+        <w:tabs>
+          <w:tab w:val="num" w:pos="4320"/>
+        </w:tabs>
+        <w:ind w:left="4320" w:hanging="360"/>
+      </w:pPr>
+      <w:rPr>
+        <w:rFonts w:ascii="Symbol" w:hAnsi="Symbol" w:hint="default"/>
+        <w:sz w:val="20"/>
+      </w:rPr>
+    </w:lvl>
+    <w:lvl w:ilvl="6" w:tentative="1">
+      <w:start w:val="1"/>
+      <w:numFmt w:val="bullet"/>
+      <w:lvlText w:val=""/>
+      <w:lvlJc w:val="left"/>
+      <w:pPr>
+        <w:tabs>
+          <w:tab w:val="num" w:pos="5040"/>
+        </w:tabs>
+        <w:ind w:left="5040" w:hanging="360"/>
+      </w:pPr>
+      <w:rPr>
+        <w:rFonts w:ascii="Symbol" w:hAnsi="Symbol" w:hint="default"/>
+        <w:sz w:val="20"/>
+      </w:rPr>
+    </w:lvl>
+    <w:lvl w:ilvl="7" w:tentative="1">
+      <w:start w:val="1"/>
+      <w:numFmt w:val="bullet"/>
+      <w:lvlText w:val=""/>
+      <w:lvlJc w:val="left"/>
+      <w:pPr>
+        <w:tabs>
+          <w:tab w:val="num" w:pos="5760"/>
+        </w:tabs>
+        <w:ind w:left="5760" w:hanging="360"/>
+      </w:pPr>
+      <w:rPr>
+        <w:rFonts w:ascii="Symbol" w:hAnsi="Symbol" w:hint="default"/>
+        <w:sz w:val="20"/>
+      </w:rPr>
+    </w:lvl>
+    <w:lvl w:ilvl="8" w:tentative="1">
+      <w:start w:val="1"/>
+      <w:numFmt w:val="bullet"/>
+      <w:lvlText w:val=""/>
+      <w:lvlJc w:val="left"/>
+      <w:pPr>
+        <w:tabs>
+          <w:tab w:val="num" w:pos="6480"/>
+        </w:tabs>
+        <w:ind w:left="6480" w:hanging="360"/>
+      </w:pPr>
+      <w:rPr>
+        <w:rFonts w:ascii="Symbol" w:hAnsi="Symbol" w:hint="default"/>
+        <w:sz w:val="20"/>
+      </w:rPr>
+    </w:lvl>
+  </w:abstractNum>
+  <w:abstractNum w:abstractNumId="6" w15:restartNumberingAfterBreak="0">
     <w:nsid w:val="29530115"/>
     <w:multiLevelType w:val="multilevel"/>
     <w:tmpl w:val="554EF7A4"/>
@@ -2483,7 +6287,156 @@
       </w:rPr>
     </w:lvl>
   </w:abstractNum>
-  <w:abstractNum w:abstractNumId="5" w15:restartNumberingAfterBreak="0">
+  <w:abstractNum w:abstractNumId="7" w15:restartNumberingAfterBreak="0">
+    <w:nsid w:val="32355430"/>
+    <w:multiLevelType w:val="multilevel"/>
+    <w:tmpl w:val="E2904FAE"/>
+    <w:lvl w:ilvl="0">
+      <w:start w:val="1"/>
+      <w:numFmt w:val="bullet"/>
+      <w:lvlText w:val=""/>
+      <w:lvlJc w:val="left"/>
+      <w:pPr>
+        <w:tabs>
+          <w:tab w:val="num" w:pos="720"/>
+        </w:tabs>
+        <w:ind w:left="720" w:hanging="360"/>
+      </w:pPr>
+      <w:rPr>
+        <w:rFonts w:ascii="Symbol" w:hAnsi="Symbol" w:hint="default"/>
+        <w:sz w:val="20"/>
+      </w:rPr>
+    </w:lvl>
+    <w:lvl w:ilvl="1" w:tentative="1">
+      <w:start w:val="1"/>
+      <w:numFmt w:val="bullet"/>
+      <w:lvlText w:val=""/>
+      <w:lvlJc w:val="left"/>
+      <w:pPr>
+        <w:tabs>
+          <w:tab w:val="num" w:pos="1440"/>
+        </w:tabs>
+        <w:ind w:left="1440" w:hanging="360"/>
+      </w:pPr>
+      <w:rPr>
+        <w:rFonts w:ascii="Symbol" w:hAnsi="Symbol" w:hint="default"/>
+        <w:sz w:val="20"/>
+      </w:rPr>
+    </w:lvl>
+    <w:lvl w:ilvl="2" w:tentative="1">
+      <w:start w:val="1"/>
+      <w:numFmt w:val="bullet"/>
+      <w:lvlText w:val=""/>
+      <w:lvlJc w:val="left"/>
+      <w:pPr>
+        <w:tabs>
+          <w:tab w:val="num" w:pos="2160"/>
+        </w:tabs>
+        <w:ind w:left="2160" w:hanging="360"/>
+      </w:pPr>
+      <w:rPr>
+        <w:rFonts w:ascii="Symbol" w:hAnsi="Symbol" w:hint="default"/>
+        <w:sz w:val="20"/>
+      </w:rPr>
+    </w:lvl>
+    <w:lvl w:ilvl="3" w:tentative="1">
+      <w:start w:val="1"/>
+      <w:numFmt w:val="bullet"/>
+      <w:lvlText w:val=""/>
+      <w:lvlJc w:val="left"/>
+      <w:pPr>
+        <w:tabs>
+          <w:tab w:val="num" w:pos="2880"/>
+        </w:tabs>
+        <w:ind w:left="2880" w:hanging="360"/>
+      </w:pPr>
+      <w:rPr>
+        <w:rFonts w:ascii="Symbol" w:hAnsi="Symbol" w:hint="default"/>
+        <w:sz w:val="20"/>
+      </w:rPr>
+    </w:lvl>
+    <w:lvl w:ilvl="4" w:tentative="1">
+      <w:start w:val="1"/>
+      <w:numFmt w:val="bullet"/>
+      <w:lvlText w:val=""/>
+      <w:lvlJc w:val="left"/>
+      <w:pPr>
+        <w:tabs>
+          <w:tab w:val="num" w:pos="3600"/>
+        </w:tabs>
+        <w:ind w:left="3600" w:hanging="360"/>
+      </w:pPr>
+      <w:rPr>
+        <w:rFonts w:ascii="Symbol" w:hAnsi="Symbol" w:hint="default"/>
+        <w:sz w:val="20"/>
+      </w:rPr>
+    </w:lvl>
+    <w:lvl w:ilvl="5" w:tentative="1">
+      <w:start w:val="1"/>
+      <w:numFmt w:val="bullet"/>
+      <w:lvlText w:val=""/>
+      <w:lvlJc w:val="left"/>
+      <w:pPr>
+        <w:tabs>
+          <w:tab w:val="num" w:pos="4320"/>
+        </w:tabs>
+        <w:ind w:left="4320" w:hanging="360"/>
+      </w:pPr>
+      <w:rPr>
+        <w:rFonts w:ascii="Symbol" w:hAnsi="Symbol" w:hint="default"/>
+        <w:sz w:val="20"/>
+      </w:rPr>
+    </w:lvl>
+    <w:lvl w:ilvl="6" w:tentative="1">
+      <w:start w:val="1"/>
+      <w:numFmt w:val="bullet"/>
+      <w:lvlText w:val=""/>
+      <w:lvlJc w:val="left"/>
+      <w:pPr>
+        <w:tabs>
+          <w:tab w:val="num" w:pos="5040"/>
+        </w:tabs>
+        <w:ind w:left="5040" w:hanging="360"/>
+      </w:pPr>
+      <w:rPr>
+        <w:rFonts w:ascii="Symbol" w:hAnsi="Symbol" w:hint="default"/>
+        <w:sz w:val="20"/>
+      </w:rPr>
+    </w:lvl>
+    <w:lvl w:ilvl="7" w:tentative="1">
+      <w:start w:val="1"/>
+      <w:numFmt w:val="bullet"/>
+      <w:lvlText w:val=""/>
+      <w:lvlJc w:val="left"/>
+      <w:pPr>
+        <w:tabs>
+          <w:tab w:val="num" w:pos="5760"/>
+        </w:tabs>
+        <w:ind w:left="5760" w:hanging="360"/>
+      </w:pPr>
+      <w:rPr>
+        <w:rFonts w:ascii="Symbol" w:hAnsi="Symbol" w:hint="default"/>
+        <w:sz w:val="20"/>
+      </w:rPr>
+    </w:lvl>
+    <w:lvl w:ilvl="8" w:tentative="1">
+      <w:start w:val="1"/>
+      <w:numFmt w:val="bullet"/>
+      <w:lvlText w:val=""/>
+      <w:lvlJc w:val="left"/>
+      <w:pPr>
+        <w:tabs>
+          <w:tab w:val="num" w:pos="6480"/>
+        </w:tabs>
+        <w:ind w:left="6480" w:hanging="360"/>
+      </w:pPr>
+      <w:rPr>
+        <w:rFonts w:ascii="Symbol" w:hAnsi="Symbol" w:hint="default"/>
+        <w:sz w:val="20"/>
+      </w:rPr>
+    </w:lvl>
+  </w:abstractNum>
+  <w:abstractNum w:abstractNumId="8" w15:restartNumberingAfterBreak="0">
     <w:nsid w:val="36227E8F"/>
     <w:multiLevelType w:val="multilevel"/>
     <w:tmpl w:val="1B805C8C"/>
@@ -2632,7 +6585,7 @@
       </w:rPr>
     </w:lvl>
   </w:abstractNum>
-  <w:abstractNum w:abstractNumId="6" w15:restartNumberingAfterBreak="0">
+  <w:abstractNum w:abstractNumId="9" w15:restartNumberingAfterBreak="0">
     <w:nsid w:val="373E0007"/>
     <w:multiLevelType w:val="multilevel"/>
     <w:tmpl w:val="65283E30"/>
@@ -2781,7 +6734,7 @@
       </w:rPr>
     </w:lvl>
   </w:abstractNum>
-  <w:abstractNum w:abstractNumId="7" w15:restartNumberingAfterBreak="0">
+  <w:abstractNum w:abstractNumId="10" w15:restartNumberingAfterBreak="0">
     <w:nsid w:val="3E2B307A"/>
     <w:multiLevelType w:val="multilevel"/>
     <w:tmpl w:val="D998588A"/>
@@ -2930,7 +6883,7 @@
       </w:rPr>
     </w:lvl>
   </w:abstractNum>
-  <w:abstractNum w:abstractNumId="8" w15:restartNumberingAfterBreak="0">
+  <w:abstractNum w:abstractNumId="11" w15:restartNumberingAfterBreak="0">
     <w:nsid w:val="46DB0F44"/>
     <w:multiLevelType w:val="multilevel"/>
     <w:tmpl w:val="9684D300"/>
@@ -3079,7 +7032,156 @@
       </w:rPr>
     </w:lvl>
   </w:abstractNum>
-  <w:abstractNum w:abstractNumId="9" w15:restartNumberingAfterBreak="0">
+  <w:abstractNum w:abstractNumId="12" w15:restartNumberingAfterBreak="0">
+    <w:nsid w:val="4AB36B56"/>
+    <w:multiLevelType w:val="multilevel"/>
+    <w:tmpl w:val="284A2D2E"/>
+    <w:lvl w:ilvl="0">
+      <w:start w:val="1"/>
+      <w:numFmt w:val="bullet"/>
+      <w:lvlText w:val=""/>
+      <w:lvlJc w:val="left"/>
+      <w:pPr>
+        <w:tabs>
+          <w:tab w:val="num" w:pos="720"/>
+        </w:tabs>
+        <w:ind w:left="720" w:hanging="360"/>
+      </w:pPr>
+      <w:rPr>
+        <w:rFonts w:ascii="Symbol" w:hAnsi="Symbol" w:hint="default"/>
+        <w:sz w:val="20"/>
+      </w:rPr>
+    </w:lvl>
+    <w:lvl w:ilvl="1" w:tentative="1">
+      <w:start w:val="1"/>
+      <w:numFmt w:val="bullet"/>
+      <w:lvlText w:val=""/>
+      <w:lvlJc w:val="left"/>
+      <w:pPr>
+        <w:tabs>
+          <w:tab w:val="num" w:pos="1440"/>
+        </w:tabs>
+        <w:ind w:left="1440" w:hanging="360"/>
+      </w:pPr>
+      <w:rPr>
+        <w:rFonts w:ascii="Symbol" w:hAnsi="Symbol" w:hint="default"/>
+        <w:sz w:val="20"/>
+      </w:rPr>
+    </w:lvl>
+    <w:lvl w:ilvl="2" w:tentative="1">
+      <w:start w:val="1"/>
+      <w:numFmt w:val="bullet"/>
+      <w:lvlText w:val=""/>
+      <w:lvlJc w:val="left"/>
+      <w:pPr>
+        <w:tabs>
+          <w:tab w:val="num" w:pos="2160"/>
+        </w:tabs>
+        <w:ind w:left="2160" w:hanging="360"/>
+      </w:pPr>
+      <w:rPr>
+        <w:rFonts w:ascii="Symbol" w:hAnsi="Symbol" w:hint="default"/>
+        <w:sz w:val="20"/>
+      </w:rPr>
+    </w:lvl>
+    <w:lvl w:ilvl="3" w:tentative="1">
+      <w:start w:val="1"/>
+      <w:numFmt w:val="bullet"/>
+      <w:lvlText w:val=""/>
+      <w:lvlJc w:val="left"/>
+      <w:pPr>
+        <w:tabs>
+          <w:tab w:val="num" w:pos="2880"/>
+        </w:tabs>
+        <w:ind w:left="2880" w:hanging="360"/>
+      </w:pPr>
+      <w:rPr>
+        <w:rFonts w:ascii="Symbol" w:hAnsi="Symbol" w:hint="default"/>
+        <w:sz w:val="20"/>
+      </w:rPr>
+    </w:lvl>
+    <w:lvl w:ilvl="4" w:tentative="1">
+      <w:start w:val="1"/>
+      <w:numFmt w:val="bullet"/>
+      <w:lvlText w:val=""/>
+      <w:lvlJc w:val="left"/>
+      <w:pPr>
+        <w:tabs>
+          <w:tab w:val="num" w:pos="3600"/>
+        </w:tabs>
+        <w:ind w:left="3600" w:hanging="360"/>
+      </w:pPr>
+      <w:rPr>
+        <w:rFonts w:ascii="Symbol" w:hAnsi="Symbol" w:hint="default"/>
+        <w:sz w:val="20"/>
+      </w:rPr>
+    </w:lvl>
+    <w:lvl w:ilvl="5" w:tentative="1">
+      <w:start w:val="1"/>
+      <w:numFmt w:val="bullet"/>
+      <w:lvlText w:val=""/>
+      <w:lvlJc w:val="left"/>
+      <w:pPr>
+        <w:tabs>
+          <w:tab w:val="num" w:pos="4320"/>
+        </w:tabs>
+        <w:ind w:left="4320" w:hanging="360"/>
+      </w:pPr>
+      <w:rPr>
+        <w:rFonts w:ascii="Symbol" w:hAnsi="Symbol" w:hint="default"/>
+        <w:sz w:val="20"/>
+      </w:rPr>
+    </w:lvl>
+    <w:lvl w:ilvl="6" w:tentative="1">
+      <w:start w:val="1"/>
+      <w:numFmt w:val="bullet"/>
+      <w:lvlText w:val=""/>
+      <w:lvlJc w:val="left"/>
+      <w:pPr>
+        <w:tabs>
+          <w:tab w:val="num" w:pos="5040"/>
+        </w:tabs>
+        <w:ind w:left="5040" w:hanging="360"/>
+      </w:pPr>
+      <w:rPr>
+        <w:rFonts w:ascii="Symbol" w:hAnsi="Symbol" w:hint="default"/>
+        <w:sz w:val="20"/>
+      </w:rPr>
+    </w:lvl>
+    <w:lvl w:ilvl="7" w:tentative="1">
+      <w:start w:val="1"/>
+      <w:numFmt w:val="bullet"/>
+      <w:lvlText w:val=""/>
+      <w:lvlJc w:val="left"/>
+      <w:pPr>
+        <w:tabs>
+          <w:tab w:val="num" w:pos="5760"/>
+        </w:tabs>
+        <w:ind w:left="5760" w:hanging="360"/>
+      </w:pPr>
+      <w:rPr>
+        <w:rFonts w:ascii="Symbol" w:hAnsi="Symbol" w:hint="default"/>
+        <w:sz w:val="20"/>
+      </w:rPr>
+    </w:lvl>
+    <w:lvl w:ilvl="8" w:tentative="1">
+      <w:start w:val="1"/>
+      <w:numFmt w:val="bullet"/>
+      <w:lvlText w:val=""/>
+      <w:lvlJc w:val="left"/>
+      <w:pPr>
+        <w:tabs>
+          <w:tab w:val="num" w:pos="6480"/>
+        </w:tabs>
+        <w:ind w:left="6480" w:hanging="360"/>
+      </w:pPr>
+      <w:rPr>
+        <w:rFonts w:ascii="Symbol" w:hAnsi="Symbol" w:hint="default"/>
+        <w:sz w:val="20"/>
+      </w:rPr>
+    </w:lvl>
+  </w:abstractNum>
+  <w:abstractNum w:abstractNumId="13" w15:restartNumberingAfterBreak="0">
     <w:nsid w:val="55347485"/>
     <w:multiLevelType w:val="multilevel"/>
     <w:tmpl w:val="AE10079C"/>
@@ -3228,7 +7330,7 @@
       </w:rPr>
     </w:lvl>
   </w:abstractNum>
-  <w:abstractNum w:abstractNumId="10" w15:restartNumberingAfterBreak="0">
+  <w:abstractNum w:abstractNumId="14" w15:restartNumberingAfterBreak="0">
     <w:nsid w:val="5ECE58FD"/>
     <w:multiLevelType w:val="multilevel"/>
     <w:tmpl w:val="69CAF688"/>
@@ -3377,7 +7479,7 @@
       </w:rPr>
     </w:lvl>
   </w:abstractNum>
-  <w:abstractNum w:abstractNumId="11" w15:restartNumberingAfterBreak="0">
+  <w:abstractNum w:abstractNumId="15" w15:restartNumberingAfterBreak="0">
     <w:nsid w:val="5F016684"/>
     <w:multiLevelType w:val="multilevel"/>
     <w:tmpl w:val="534A91F8"/>
@@ -3526,7 +7628,7 @@
       </w:rPr>
     </w:lvl>
   </w:abstractNum>
-  <w:abstractNum w:abstractNumId="12" w15:restartNumberingAfterBreak="0">
+  <w:abstractNum w:abstractNumId="16" w15:restartNumberingAfterBreak="0">
     <w:nsid w:val="65F47E27"/>
     <w:multiLevelType w:val="multilevel"/>
     <w:tmpl w:val="0678A544"/>
@@ -3675,7 +7777,7 @@
       </w:rPr>
     </w:lvl>
   </w:abstractNum>
-  <w:abstractNum w:abstractNumId="13" w15:restartNumberingAfterBreak="0">
+  <w:abstractNum w:abstractNumId="17" w15:restartNumberingAfterBreak="0">
     <w:nsid w:val="6B7B1D07"/>
     <w:multiLevelType w:val="multilevel"/>
     <w:tmpl w:val="87A06930"/>
@@ -3824,7 +7926,7 @@
       </w:rPr>
     </w:lvl>
   </w:abstractNum>
-  <w:abstractNum w:abstractNumId="14" w15:restartNumberingAfterBreak="0">
+  <w:abstractNum w:abstractNumId="18" w15:restartNumberingAfterBreak="0">
     <w:nsid w:val="6F6B250F"/>
     <w:multiLevelType w:val="multilevel"/>
     <w:tmpl w:val="D572EDE6"/>
@@ -3973,7 +8075,7 @@
       </w:rPr>
     </w:lvl>
   </w:abstractNum>
-  <w:abstractNum w:abstractNumId="15" w15:restartNumberingAfterBreak="0">
+  <w:abstractNum w:abstractNumId="19" w15:restartNumberingAfterBreak="0">
     <w:nsid w:val="73E97FC8"/>
     <w:multiLevelType w:val="multilevel"/>
     <w:tmpl w:val="F724B218"/>
@@ -4122,7 +8224,156 @@
       </w:rPr>
     </w:lvl>
   </w:abstractNum>
-  <w:abstractNum w:abstractNumId="16" w15:restartNumberingAfterBreak="0">
+  <w:abstractNum w:abstractNumId="20" w15:restartNumberingAfterBreak="0">
+    <w:nsid w:val="73FD79CA"/>
+    <w:multiLevelType w:val="multilevel"/>
+    <w:tmpl w:val="16704504"/>
+    <w:lvl w:ilvl="0">
+      <w:start w:val="1"/>
+      <w:numFmt w:val="bullet"/>
+      <w:lvlText w:val=""/>
+      <w:lvlJc w:val="left"/>
+      <w:pPr>
+        <w:tabs>
+          <w:tab w:val="num" w:pos="720"/>
+        </w:tabs>
+        <w:ind w:left="720" w:hanging="360"/>
+      </w:pPr>
+      <w:rPr>
+        <w:rFonts w:ascii="Symbol" w:hAnsi="Symbol" w:hint="default"/>
+        <w:sz w:val="20"/>
+      </w:rPr>
+    </w:lvl>
+    <w:lvl w:ilvl="1" w:tentative="1">
+      <w:start w:val="1"/>
+      <w:numFmt w:val="bullet"/>
+      <w:lvlText w:val=""/>
+      <w:lvlJc w:val="left"/>
+      <w:pPr>
+        <w:tabs>
+          <w:tab w:val="num" w:pos="1440"/>
+        </w:tabs>
+        <w:ind w:left="1440" w:hanging="360"/>
+      </w:pPr>
+      <w:rPr>
+        <w:rFonts w:ascii="Symbol" w:hAnsi="Symbol" w:hint="default"/>
+        <w:sz w:val="20"/>
+      </w:rPr>
+    </w:lvl>
+    <w:lvl w:ilvl="2" w:tentative="1">
+      <w:start w:val="1"/>
+      <w:numFmt w:val="bullet"/>
+      <w:lvlText w:val=""/>
+      <w:lvlJc w:val="left"/>
+      <w:pPr>
+        <w:tabs>
+          <w:tab w:val="num" w:pos="2160"/>
+        </w:tabs>
+        <w:ind w:left="2160" w:hanging="360"/>
+      </w:pPr>
+      <w:rPr>
+        <w:rFonts w:ascii="Symbol" w:hAnsi="Symbol" w:hint="default"/>
+        <w:sz w:val="20"/>
+      </w:rPr>
+    </w:lvl>
+    <w:lvl w:ilvl="3" w:tentative="1">
+      <w:start w:val="1"/>
+      <w:numFmt w:val="bullet"/>
+      <w:lvlText w:val=""/>
+      <w:lvlJc w:val="left"/>
+      <w:pPr>
+        <w:tabs>
+          <w:tab w:val="num" w:pos="2880"/>
+        </w:tabs>
+        <w:ind w:left="2880" w:hanging="360"/>
+      </w:pPr>
+      <w:rPr>
+        <w:rFonts w:ascii="Symbol" w:hAnsi="Symbol" w:hint="default"/>
+        <w:sz w:val="20"/>
+      </w:rPr>
+    </w:lvl>
+    <w:lvl w:ilvl="4" w:tentative="1">
+      <w:start w:val="1"/>
+      <w:numFmt w:val="bullet"/>
+      <w:lvlText w:val=""/>
+      <w:lvlJc w:val="left"/>
+      <w:pPr>
+        <w:tabs>
+          <w:tab w:val="num" w:pos="3600"/>
+        </w:tabs>
+        <w:ind w:left="3600" w:hanging="360"/>
+      </w:pPr>
+      <w:rPr>
+        <w:rFonts w:ascii="Symbol" w:hAnsi="Symbol" w:hint="default"/>
+        <w:sz w:val="20"/>
+      </w:rPr>
+    </w:lvl>
+    <w:lvl w:ilvl="5" w:tentative="1">
+      <w:start w:val="1"/>
+      <w:numFmt w:val="bullet"/>
+      <w:lvlText w:val=""/>
+      <w:lvlJc w:val="left"/>
+      <w:pPr>
+        <w:tabs>
+          <w:tab w:val="num" w:pos="4320"/>
+        </w:tabs>
+        <w:ind w:left="4320" w:hanging="360"/>
+      </w:pPr>
+      <w:rPr>
+        <w:rFonts w:ascii="Symbol" w:hAnsi="Symbol" w:hint="default"/>
+        <w:sz w:val="20"/>
+      </w:rPr>
+    </w:lvl>
+    <w:lvl w:ilvl="6" w:tentative="1">
+      <w:start w:val="1"/>
+      <w:numFmt w:val="bullet"/>
+      <w:lvlText w:val=""/>
+      <w:lvlJc w:val="left"/>
+      <w:pPr>
+        <w:tabs>
+          <w:tab w:val="num" w:pos="5040"/>
+        </w:tabs>
+        <w:ind w:left="5040" w:hanging="360"/>
+      </w:pPr>
+      <w:rPr>
+        <w:rFonts w:ascii="Symbol" w:hAnsi="Symbol" w:hint="default"/>
+        <w:sz w:val="20"/>
+      </w:rPr>
+    </w:lvl>
+    <w:lvl w:ilvl="7" w:tentative="1">
+      <w:start w:val="1"/>
+      <w:numFmt w:val="bullet"/>
+      <w:lvlText w:val=""/>
+      <w:lvlJc w:val="left"/>
+      <w:pPr>
+        <w:tabs>
+          <w:tab w:val="num" w:pos="5760"/>
+        </w:tabs>
+        <w:ind w:left="5760" w:hanging="360"/>
+      </w:pPr>
+      <w:rPr>
+        <w:rFonts w:ascii="Symbol" w:hAnsi="Symbol" w:hint="default"/>
+        <w:sz w:val="20"/>
+      </w:rPr>
+    </w:lvl>
+    <w:lvl w:ilvl="8" w:tentative="1">
+      <w:start w:val="1"/>
+      <w:numFmt w:val="bullet"/>
+      <w:lvlText w:val=""/>
+      <w:lvlJc w:val="left"/>
+      <w:pPr>
+        <w:tabs>
+          <w:tab w:val="num" w:pos="6480"/>
+        </w:tabs>
+        <w:ind w:left="6480" w:hanging="360"/>
+      </w:pPr>
+      <w:rPr>
+        <w:rFonts w:ascii="Symbol" w:hAnsi="Symbol" w:hint="default"/>
+        <w:sz w:val="20"/>
+      </w:rPr>
+    </w:lvl>
+  </w:abstractNum>
+  <w:abstractNum w:abstractNumId="21" w15:restartNumberingAfterBreak="0">
     <w:nsid w:val="78C74ADD"/>
     <w:multiLevelType w:val="multilevel"/>
     <w:tmpl w:val="7D92AE8A"/>
@@ -4275,52 +8526,67 @@
     <w:abstractNumId w:val="2"/>
   </w:num>
   <w:num w:numId="2" w16cid:durableId="967584645">
-    <w:abstractNumId w:val="16"/>
+    <w:abstractNumId w:val="21"/>
   </w:num>
   <w:num w:numId="3" w16cid:durableId="37096767">
     <w:abstractNumId w:val="1"/>
   </w:num>
   <w:num w:numId="4" w16cid:durableId="919098917">
-    <w:abstractNumId w:val="11"/>
+    <w:abstractNumId w:val="15"/>
   </w:num>
   <w:num w:numId="5" w16cid:durableId="1674994118">
     <w:abstractNumId w:val="0"/>
   </w:num>
   <w:num w:numId="6" w16cid:durableId="1916088162">
-    <w:abstractNumId w:val="4"/>
+    <w:abstractNumId w:val="6"/>
   </w:num>
   <w:num w:numId="7" w16cid:durableId="164974910">
-    <w:abstractNumId w:val="6"/>
+    <w:abstractNumId w:val="9"/>
   </w:num>
   <w:num w:numId="8" w16cid:durableId="1479420112">
-    <w:abstractNumId w:val="15"/>
+    <w:abstractNumId w:val="19"/>
   </w:num>
   <w:num w:numId="9" w16cid:durableId="240531533">
-    <w:abstractNumId w:val="7"/>
+    <w:abstractNumId w:val="10"/>
   </w:num>
   <w:num w:numId="10" w16cid:durableId="1134828671">
-    <w:abstractNumId w:val="10"/>
+    <w:abstractNumId w:val="14"/>
   </w:num>
   <w:num w:numId="11" w16cid:durableId="1778669330">
-    <w:abstractNumId w:val="13"/>
+    <w:abstractNumId w:val="17"/>
   </w:num>
   <w:num w:numId="12" w16cid:durableId="1389182736">
-    <w:abstractNumId w:val="12"/>
+    <w:abstractNumId w:val="16"/>
   </w:num>
   <w:num w:numId="13" w16cid:durableId="434985602">
     <w:abstractNumId w:val="3"/>
   </w:num>
   <w:num w:numId="14" w16cid:durableId="652489786">
-    <w:abstractNumId w:val="14"/>
+    <w:abstractNumId w:val="18"/>
   </w:num>
   <w:num w:numId="15" w16cid:durableId="267739680">
+    <w:abstractNumId w:val="11"/>
+  </w:num>
+  <w:num w:numId="16" w16cid:durableId="887686542">
+    <w:abstractNumId w:val="13"/>
+  </w:num>
+  <w:num w:numId="17" w16cid:durableId="2074696780">
     <w:abstractNumId w:val="8"/>
   </w:num>
-  <w:num w:numId="16" w16cid:durableId="887686542">
-    <w:abstractNumId w:val="9"/>
+  <w:num w:numId="18" w16cid:durableId="915282322">
+    <w:abstractNumId w:val="5"/>
   </w:num>
-  <w:num w:numId="17" w16cid:durableId="2074696780">
-    <w:abstractNumId w:val="5"/>
+  <w:num w:numId="19" w16cid:durableId="1504467435">
+    <w:abstractNumId w:val="12"/>
+  </w:num>
+  <w:num w:numId="20" w16cid:durableId="224536861">
+    <w:abstractNumId w:val="20"/>
+  </w:num>
+  <w:num w:numId="21" w16cid:durableId="1248929151">
+    <w:abstractNumId w:val="4"/>
+  </w:num>
+  <w:num w:numId="22" w16cid:durableId="431896005">
+    <w:abstractNumId w:val="7"/>
   </w:num>
 </w:numbering>
 </file>

</xml_diff>